<commit_message>
Daily commit Completed vehicle and driver cruds
</commit_message>
<xml_diff>
--- a/FinalTask_Logiweb.docx
+++ b/FinalTask_Logiweb.docx
@@ -64,9 +64,11 @@
           <w:numId w:val="1"/>
         </w:numPr>
       </w:pPr>
+      <w:proofErr w:type="spellStart"/>
       <w:r>
         <w:t>Фура</w:t>
       </w:r>
+      <w:proofErr w:type="spellEnd"/>
     </w:p>
     <w:p>
       <w:pPr>
@@ -83,7 +85,23 @@
         <w:rPr>
           <w:lang w:val="ru-RU"/>
         </w:rPr>
-        <w:t>Рег. номер (2 лат.буквы + 5 цифр)</w:t>
+        <w:t xml:space="preserve">Рег. номер (2 </w:t>
+      </w:r>
+      <w:proofErr w:type="spellStart"/>
+      <w:proofErr w:type="gramStart"/>
+      <w:r>
+        <w:rPr>
+          <w:lang w:val="ru-RU"/>
+        </w:rPr>
+        <w:t>лат.буквы</w:t>
+      </w:r>
+      <w:proofErr w:type="spellEnd"/>
+      <w:proofErr w:type="gramEnd"/>
+      <w:r>
+        <w:rPr>
+          <w:lang w:val="ru-RU"/>
+        </w:rPr>
+        <w:t xml:space="preserve"> + 5 цифр)</w:t>
       </w:r>
     </w:p>
     <w:p>
@@ -94,9 +112,27 @@
           <w:numId w:val="1"/>
         </w:numPr>
       </w:pPr>
-      <w:r>
-        <w:t>Размер смены водителей</w:t>
-      </w:r>
+      <w:proofErr w:type="spellStart"/>
+      <w:r>
+        <w:t>Размер</w:t>
+      </w:r>
+      <w:proofErr w:type="spellEnd"/>
+      <w:r>
+        <w:t xml:space="preserve"> </w:t>
+      </w:r>
+      <w:proofErr w:type="spellStart"/>
+      <w:r>
+        <w:t>смены</w:t>
+      </w:r>
+      <w:proofErr w:type="spellEnd"/>
+      <w:r>
+        <w:t xml:space="preserve"> </w:t>
+      </w:r>
+      <w:proofErr w:type="spellStart"/>
+      <w:r>
+        <w:t>водителей</w:t>
+      </w:r>
+      <w:proofErr w:type="spellEnd"/>
     </w:p>
     <w:p>
       <w:pPr>
@@ -106,8 +142,21 @@
           <w:numId w:val="1"/>
         </w:numPr>
       </w:pPr>
-      <w:r>
-        <w:t>Вместимость (тонн)</w:t>
+      <w:proofErr w:type="spellStart"/>
+      <w:r>
+        <w:t>Вместимость</w:t>
+      </w:r>
+      <w:proofErr w:type="spellEnd"/>
+      <w:r>
+        <w:t xml:space="preserve"> (</w:t>
+      </w:r>
+      <w:proofErr w:type="spellStart"/>
+      <w:r>
+        <w:t>тонн</w:t>
+      </w:r>
+      <w:proofErr w:type="spellEnd"/>
+      <w:r>
+        <w:t>)</w:t>
       </w:r>
     </w:p>
     <w:p>
@@ -118,8 +167,29 @@
           <w:numId w:val="1"/>
         </w:numPr>
       </w:pPr>
-      <w:r>
-        <w:t>Состояние (исправен, неисправен)</w:t>
+      <w:proofErr w:type="spellStart"/>
+      <w:r>
+        <w:t>Состояние</w:t>
+      </w:r>
+      <w:proofErr w:type="spellEnd"/>
+      <w:r>
+        <w:t xml:space="preserve"> (</w:t>
+      </w:r>
+      <w:proofErr w:type="spellStart"/>
+      <w:r>
+        <w:t>исправен</w:t>
+      </w:r>
+      <w:proofErr w:type="spellEnd"/>
+      <w:r>
+        <w:t xml:space="preserve">, </w:t>
+      </w:r>
+      <w:proofErr w:type="spellStart"/>
+      <w:r>
+        <w:t>неисправен</w:t>
+      </w:r>
+      <w:proofErr w:type="spellEnd"/>
+      <w:r>
+        <w:t>)</w:t>
       </w:r>
     </w:p>
     <w:p>
@@ -292,10 +362,11 @@
           <w:numId w:val="1"/>
         </w:numPr>
       </w:pPr>
-      <w:r>
-        <w:lastRenderedPageBreak/>
+      <w:proofErr w:type="spellStart"/>
+      <w:r>
         <w:t>Заказ</w:t>
       </w:r>
+      <w:proofErr w:type="spellEnd"/>
     </w:p>
     <w:p>
       <w:pPr>
@@ -305,9 +376,19 @@
           <w:numId w:val="1"/>
         </w:numPr>
       </w:pPr>
-      <w:r>
-        <w:t>Уникальный номер</w:t>
-      </w:r>
+      <w:proofErr w:type="spellStart"/>
+      <w:r>
+        <w:t>Уникальный</w:t>
+      </w:r>
+      <w:proofErr w:type="spellEnd"/>
+      <w:r>
+        <w:t xml:space="preserve"> </w:t>
+      </w:r>
+      <w:proofErr w:type="spellStart"/>
+      <w:r>
+        <w:t>номер</w:t>
+      </w:r>
+      <w:proofErr w:type="spellEnd"/>
     </w:p>
     <w:p>
       <w:pPr>
@@ -324,7 +405,23 @@
         <w:t>Выполнен</w:t>
       </w:r>
       <w:r>
-        <w:t xml:space="preserve"> (да/нет)</w:t>
+        <w:t xml:space="preserve"> (</w:t>
+      </w:r>
+      <w:proofErr w:type="spellStart"/>
+      <w:r>
+        <w:t>да</w:t>
+      </w:r>
+      <w:proofErr w:type="spellEnd"/>
+      <w:r>
+        <w:t>/</w:t>
+      </w:r>
+      <w:proofErr w:type="spellStart"/>
+      <w:r>
+        <w:t>нет</w:t>
+      </w:r>
+      <w:proofErr w:type="spellEnd"/>
+      <w:r>
+        <w:t>)</w:t>
       </w:r>
     </w:p>
     <w:p>
@@ -335,9 +432,27 @@
           <w:numId w:val="1"/>
         </w:numPr>
       </w:pPr>
-      <w:r>
-        <w:t>Список маршрутных точек</w:t>
-      </w:r>
+      <w:proofErr w:type="spellStart"/>
+      <w:r>
+        <w:t>Список</w:t>
+      </w:r>
+      <w:proofErr w:type="spellEnd"/>
+      <w:r>
+        <w:t xml:space="preserve"> </w:t>
+      </w:r>
+      <w:proofErr w:type="spellStart"/>
+      <w:r>
+        <w:t>маршрутных</w:t>
+      </w:r>
+      <w:proofErr w:type="spellEnd"/>
+      <w:r>
+        <w:t xml:space="preserve"> </w:t>
+      </w:r>
+      <w:proofErr w:type="spellStart"/>
+      <w:r>
+        <w:t>точек</w:t>
+      </w:r>
+      <w:proofErr w:type="spellEnd"/>
     </w:p>
     <w:p>
       <w:pPr>
@@ -347,9 +462,11 @@
           <w:numId w:val="1"/>
         </w:numPr>
       </w:pPr>
+      <w:proofErr w:type="spellStart"/>
       <w:r>
         <w:t>Город</w:t>
       </w:r>
+      <w:proofErr w:type="spellEnd"/>
     </w:p>
     <w:p>
       <w:pPr>
@@ -359,9 +476,11 @@
           <w:numId w:val="1"/>
         </w:numPr>
       </w:pPr>
+      <w:proofErr w:type="spellStart"/>
       <w:r>
         <w:t>Груз</w:t>
       </w:r>
+      <w:proofErr w:type="spellEnd"/>
     </w:p>
     <w:p>
       <w:pPr>
@@ -377,9 +496,19 @@
         </w:rPr>
         <w:t>Тип (п</w:t>
       </w:r>
-      <w:r>
-        <w:t>огрузка/выгрузка</w:t>
-      </w:r>
+      <w:proofErr w:type="spellStart"/>
+      <w:r>
+        <w:t>огрузка</w:t>
+      </w:r>
+      <w:proofErr w:type="spellEnd"/>
+      <w:r>
+        <w:t>/</w:t>
+      </w:r>
+      <w:proofErr w:type="spellStart"/>
+      <w:r>
+        <w:t>выгрузка</w:t>
+      </w:r>
+      <w:proofErr w:type="spellEnd"/>
       <w:r>
         <w:rPr>
           <w:lang w:val="ru-RU"/>
@@ -425,9 +554,11 @@
           <w:numId w:val="1"/>
         </w:numPr>
       </w:pPr>
+      <w:proofErr w:type="spellStart"/>
       <w:r>
         <w:t>Груз</w:t>
       </w:r>
+      <w:proofErr w:type="spellEnd"/>
     </w:p>
     <w:p>
       <w:pPr>
@@ -437,9 +568,19 @@
           <w:numId w:val="1"/>
         </w:numPr>
       </w:pPr>
-      <w:r>
-        <w:t>Номер груза</w:t>
-      </w:r>
+      <w:proofErr w:type="spellStart"/>
+      <w:r>
+        <w:t>Номер</w:t>
+      </w:r>
+      <w:proofErr w:type="spellEnd"/>
+      <w:r>
+        <w:t xml:space="preserve"> </w:t>
+      </w:r>
+      <w:proofErr w:type="spellStart"/>
+      <w:r>
+        <w:t>груза</w:t>
+      </w:r>
+      <w:proofErr w:type="spellEnd"/>
     </w:p>
     <w:p>
       <w:pPr>
@@ -449,9 +590,11 @@
           <w:numId w:val="1"/>
         </w:numPr>
       </w:pPr>
+      <w:proofErr w:type="spellStart"/>
       <w:r>
         <w:t>Наименование</w:t>
       </w:r>
+      <w:proofErr w:type="spellEnd"/>
     </w:p>
     <w:p>
       <w:pPr>
@@ -461,8 +604,13 @@
           <w:numId w:val="1"/>
         </w:numPr>
       </w:pPr>
-      <w:r>
-        <w:t xml:space="preserve">Масса (в </w:t>
+      <w:proofErr w:type="spellStart"/>
+      <w:r>
+        <w:t>Масса</w:t>
+      </w:r>
+      <w:proofErr w:type="spellEnd"/>
+      <w:r>
+        <w:t xml:space="preserve"> (в </w:t>
       </w:r>
       <w:r>
         <w:rPr>
@@ -482,8 +630,37 @@
           <w:numId w:val="1"/>
         </w:numPr>
       </w:pPr>
-      <w:r>
-        <w:t>Статус (подготовлен, отгружен, доставлен)</w:t>
+      <w:proofErr w:type="spellStart"/>
+      <w:r>
+        <w:t>Статус</w:t>
+      </w:r>
+      <w:proofErr w:type="spellEnd"/>
+      <w:r>
+        <w:t xml:space="preserve"> (</w:t>
+      </w:r>
+      <w:proofErr w:type="spellStart"/>
+      <w:r>
+        <w:t>подготовлен</w:t>
+      </w:r>
+      <w:proofErr w:type="spellEnd"/>
+      <w:r>
+        <w:t xml:space="preserve">, </w:t>
+      </w:r>
+      <w:proofErr w:type="spellStart"/>
+      <w:r>
+        <w:t>отгружен</w:t>
+      </w:r>
+      <w:proofErr w:type="spellEnd"/>
+      <w:r>
+        <w:t xml:space="preserve">, </w:t>
+      </w:r>
+      <w:proofErr w:type="spellStart"/>
+      <w:r>
+        <w:t>доставлен</w:t>
+      </w:r>
+      <w:proofErr w:type="spellEnd"/>
+      <w:r>
+        <w:t>)</w:t>
       </w:r>
     </w:p>
     <w:p>
@@ -555,109 +732,670 @@
         <w:rPr>
           <w:lang w:val="ru-RU"/>
         </w:rPr>
-        <w:t>Приложение должно обеспеч</w:t>
+        <w:t>Приложение должно обеспечивать следующую функциональность:</w:t>
+      </w:r>
+    </w:p>
+    <w:p>
+      <w:pPr>
+        <w:pStyle w:val="af"/>
+        <w:numPr>
+          <w:ilvl w:val="0"/>
+          <w:numId w:val="2"/>
+        </w:numPr>
+        <w:rPr>
+          <w:lang w:val="ru-RU"/>
+        </w:rPr>
+      </w:pPr>
+      <w:r>
+        <w:rPr>
+          <w:lang w:val="ru-RU"/>
+        </w:rPr>
+        <w:lastRenderedPageBreak/>
+        <w:t xml:space="preserve">Для сотрудников компании (через </w:t>
+      </w:r>
+      <w:r>
+        <w:t>UI</w:t>
+      </w:r>
+      <w:r>
+        <w:rPr>
+          <w:lang w:val="ru-RU"/>
+        </w:rPr>
+        <w:t>-интерфейс):</w:t>
+      </w:r>
+    </w:p>
+    <w:p>
+      <w:pPr>
+        <w:pStyle w:val="af"/>
+        <w:numPr>
+          <w:ilvl w:val="1"/>
+          <w:numId w:val="2"/>
+        </w:numPr>
+        <w:rPr>
+          <w:highlight w:val="green"/>
+          <w:lang w:val="ru-RU"/>
+        </w:rPr>
+      </w:pPr>
+      <w:r>
+        <w:rPr>
+          <w:highlight w:val="green"/>
+          <w:lang w:val="ru-RU"/>
+        </w:rPr>
+        <w:t>просмотр списка,</w:t>
+      </w:r>
+      <w:r>
+        <w:rPr>
+          <w:highlight w:val="green"/>
+          <w:lang w:val="ru-RU"/>
+        </w:rPr>
+        <w:t xml:space="preserve"> </w:t>
+      </w:r>
+      <w:r>
+        <w:rPr>
+          <w:highlight w:val="green"/>
+          <w:lang w:val="ru-RU"/>
+        </w:rPr>
+        <w:t xml:space="preserve">добавление, редактирование и удаление </w:t>
+      </w:r>
+      <w:r>
+        <w:rPr>
+          <w:highlight w:val="green"/>
+          <w:lang w:val="ru-RU"/>
+        </w:rPr>
+        <w:t>фур, водителей;</w:t>
+      </w:r>
+    </w:p>
+    <w:p>
+      <w:pPr>
+        <w:pStyle w:val="af"/>
+        <w:numPr>
+          <w:ilvl w:val="1"/>
+          <w:numId w:val="2"/>
+        </w:numPr>
+        <w:rPr>
+          <w:lang w:val="ru-RU"/>
+        </w:rPr>
+      </w:pPr>
+      <w:r>
+        <w:rPr>
+          <w:lang w:val="ru-RU"/>
+        </w:rPr>
+        <w:t xml:space="preserve">просмотр списка и добавление новых заказов с </w:t>
+      </w:r>
+      <w:r>
+        <w:rPr>
+          <w:lang w:val="ru-RU"/>
+        </w:rPr>
+        <w:t>проверкой, что</w:t>
+      </w:r>
+      <w:r>
+        <w:rPr>
+          <w:lang w:val="ru-RU"/>
+        </w:rPr>
+        <w:t>:</w:t>
+      </w:r>
+    </w:p>
+    <w:p>
+      <w:pPr>
+        <w:pStyle w:val="af"/>
+        <w:numPr>
+          <w:ilvl w:val="2"/>
+          <w:numId w:val="2"/>
+        </w:numPr>
+        <w:rPr>
+          <w:lang w:val="ru-RU"/>
+        </w:rPr>
+      </w:pPr>
+      <w:r>
+        <w:rPr>
+          <w:lang w:val="ru-RU"/>
+        </w:rPr>
+        <w:t>все загружаемые грузы должны быть где-то выгружены;</w:t>
+      </w:r>
+    </w:p>
+    <w:p>
+      <w:pPr>
+        <w:pStyle w:val="af"/>
+        <w:numPr>
+          <w:ilvl w:val="2"/>
+          <w:numId w:val="2"/>
+        </w:numPr>
+        <w:rPr>
+          <w:lang w:val="ru-RU"/>
+        </w:rPr>
+      </w:pPr>
+      <w:r>
+        <w:rPr>
+          <w:lang w:val="ru-RU"/>
+        </w:rPr>
+        <w:t>все выгружаемые грузы должны быть где-то загружены;</w:t>
+      </w:r>
+    </w:p>
+    <w:p>
+      <w:pPr>
+        <w:pStyle w:val="af"/>
+        <w:numPr>
+          <w:ilvl w:val="1"/>
+          <w:numId w:val="2"/>
+        </w:numPr>
+        <w:rPr>
+          <w:lang w:val="ru-RU"/>
+        </w:rPr>
+      </w:pPr>
+      <w:r>
+        <w:rPr>
+          <w:lang w:val="ru-RU"/>
+        </w:rPr>
+        <w:t>просмотр состояния заказов и грузов;</w:t>
+      </w:r>
+    </w:p>
+    <w:p>
+      <w:pPr>
+        <w:pStyle w:val="af"/>
+        <w:numPr>
+          <w:ilvl w:val="1"/>
+          <w:numId w:val="2"/>
+        </w:numPr>
+        <w:rPr>
+          <w:lang w:val="ru-RU"/>
+        </w:rPr>
+      </w:pPr>
+      <w:r>
+        <w:rPr>
+          <w:lang w:val="ru-RU"/>
+        </w:rPr>
+        <w:t>вывод списка</w:t>
+      </w:r>
+      <w:r>
+        <w:rPr>
+          <w:lang w:val="ru-RU"/>
+        </w:rPr>
+        <w:t xml:space="preserve"> фур, которые подходят для доставки заказа, если:</w:t>
+      </w:r>
+    </w:p>
+    <w:p>
+      <w:pPr>
+        <w:pStyle w:val="af"/>
+        <w:numPr>
+          <w:ilvl w:val="2"/>
+          <w:numId w:val="2"/>
+        </w:numPr>
+        <w:rPr>
+          <w:lang w:val="ru-RU"/>
+        </w:rPr>
+      </w:pPr>
+      <w:r>
+        <w:rPr>
+          <w:lang w:val="ru-RU"/>
+        </w:rPr>
+        <w:t>фура находится в исправном состоянии;</w:t>
+      </w:r>
+    </w:p>
+    <w:p>
+      <w:pPr>
+        <w:pStyle w:val="af"/>
+        <w:numPr>
+          <w:ilvl w:val="2"/>
+          <w:numId w:val="2"/>
+        </w:numPr>
+        <w:rPr>
+          <w:lang w:val="ru-RU"/>
+        </w:rPr>
+      </w:pPr>
+      <w:r>
+        <w:rPr>
+          <w:lang w:val="ru-RU"/>
+        </w:rPr>
+        <w:t>фура подходит по вместимости (с учетом погрузки/выгрузки грузов в городах по маршруту следования);</w:t>
+      </w:r>
+    </w:p>
+    <w:p>
+      <w:pPr>
+        <w:pStyle w:val="af"/>
+        <w:numPr>
+          <w:ilvl w:val="2"/>
+          <w:numId w:val="2"/>
+        </w:numPr>
+        <w:rPr>
+          <w:lang w:val="ru-RU"/>
+        </w:rPr>
+      </w:pPr>
+      <w:r>
+        <w:rPr>
+          <w:lang w:val="ru-RU"/>
+        </w:rPr>
+        <w:t xml:space="preserve">фура не выполняет </w:t>
+      </w:r>
+      <w:r>
+        <w:rPr>
+          <w:lang w:val="ru-RU"/>
+        </w:rPr>
+        <w:t>в данный момент никаких заказов;</w:t>
+      </w:r>
+    </w:p>
+    <w:p>
+      <w:pPr>
+        <w:pStyle w:val="af"/>
+        <w:numPr>
+          <w:ilvl w:val="1"/>
+          <w:numId w:val="2"/>
+        </w:numPr>
+        <w:rPr>
+          <w:lang w:val="ru-RU"/>
+        </w:rPr>
+      </w:pPr>
+      <w:r>
+        <w:rPr>
+          <w:lang w:val="ru-RU"/>
+        </w:rPr>
+        <w:t>подбор и назначение водителей на основании размера смены используемой фуры и примерного времени в пути (рассчитывается по карте городов и путевым точкам):</w:t>
+      </w:r>
+    </w:p>
+    <w:p>
+      <w:pPr>
+        <w:pStyle w:val="af"/>
+        <w:numPr>
+          <w:ilvl w:val="2"/>
+          <w:numId w:val="2"/>
+        </w:numPr>
+        <w:rPr>
+          <w:lang w:val="ru-RU"/>
+        </w:rPr>
+      </w:pPr>
+      <w:r>
+        <w:rPr>
+          <w:lang w:val="ru-RU"/>
+        </w:rPr>
+        <w:t xml:space="preserve">лимит времени за месяц (176 часов) для каждого из водителей в смене не будет превышен в ходе выполнения этого заказа (учесть также </w:t>
+      </w:r>
+      <w:r>
+        <w:rPr>
+          <w:lang w:val="ru-RU"/>
+        </w:rPr>
+        <w:t>смену месяцев в ходе заказа);</w:t>
+      </w:r>
+    </w:p>
+    <w:p>
+      <w:pPr>
+        <w:pStyle w:val="af"/>
+        <w:numPr>
+          <w:ilvl w:val="2"/>
+          <w:numId w:val="2"/>
+        </w:numPr>
+        <w:rPr>
+          <w:lang w:val="ru-RU"/>
+        </w:rPr>
+      </w:pPr>
+      <w:r>
+        <w:rPr>
+          <w:lang w:val="ru-RU"/>
+        </w:rPr>
+        <w:t>водител</w:t>
+      </w:r>
+      <w:r>
+        <w:rPr>
+          <w:lang w:val="ru-RU"/>
+        </w:rPr>
+        <w:t>ь</w:t>
+      </w:r>
+      <w:r>
+        <w:rPr>
+          <w:lang w:val="ru-RU"/>
+        </w:rPr>
+        <w:t xml:space="preserve"> не </w:t>
+      </w:r>
+      <w:r>
+        <w:rPr>
+          <w:lang w:val="ru-RU"/>
+        </w:rPr>
+        <w:t>выполняет сейчас другие заказы</w:t>
+      </w:r>
+      <w:r>
+        <w:rPr>
+          <w:lang w:val="ru-RU"/>
+        </w:rPr>
+        <w:t>;</w:t>
+      </w:r>
+    </w:p>
+    <w:p>
+      <w:pPr>
+        <w:pStyle w:val="af"/>
+        <w:numPr>
+          <w:ilvl w:val="2"/>
+          <w:numId w:val="2"/>
+        </w:numPr>
+        <w:rPr>
+          <w:lang w:val="ru-RU"/>
+        </w:rPr>
+      </w:pPr>
+      <w:r>
+        <w:rPr>
+          <w:lang w:val="ru-RU"/>
+        </w:rPr>
+        <w:t xml:space="preserve">при назначении </w:t>
+      </w:r>
+      <w:r>
+        <w:rPr>
+          <w:lang w:val="ru-RU"/>
+        </w:rPr>
+        <w:t>водитель находится в том же городе, что и фура.</w:t>
+      </w:r>
+    </w:p>
+    <w:p>
+      <w:pPr>
+        <w:pStyle w:val="af"/>
+        <w:numPr>
+          <w:ilvl w:val="0"/>
+          <w:numId w:val="2"/>
+        </w:numPr>
+        <w:rPr>
+          <w:lang w:val="ru-RU"/>
+        </w:rPr>
+      </w:pPr>
+      <w:r>
+        <w:rPr>
+          <w:lang w:val="ru-RU"/>
+        </w:rPr>
+        <w:t xml:space="preserve">Для водителей (через </w:t>
+      </w:r>
+      <w:r>
+        <w:t>UI</w:t>
+      </w:r>
+      <w:r>
+        <w:rPr>
+          <w:lang w:val="ru-RU"/>
+        </w:rPr>
+        <w:t>-</w:t>
+      </w:r>
+      <w:r>
+        <w:rPr>
+          <w:lang w:val="ru-RU"/>
+        </w:rPr>
+        <w:t>интерфейс</w:t>
+      </w:r>
+      <w:r>
+        <w:rPr>
+          <w:lang w:val="ru-RU"/>
+        </w:rPr>
+        <w:t>)</w:t>
+      </w:r>
+      <w:r>
+        <w:rPr>
+          <w:lang w:val="ru-RU"/>
+        </w:rPr>
+        <w:t>:</w:t>
+      </w:r>
+    </w:p>
+    <w:p>
+      <w:pPr>
+        <w:pStyle w:val="af"/>
+        <w:numPr>
+          <w:ilvl w:val="1"/>
+          <w:numId w:val="2"/>
+        </w:numPr>
+        <w:rPr>
+          <w:lang w:val="ru-RU"/>
+        </w:rPr>
+      </w:pPr>
+      <w:r>
+        <w:rPr>
+          <w:lang w:val="ru-RU"/>
+        </w:rPr>
+        <w:t>отобразить следующую информацию</w:t>
+      </w:r>
+      <w:r>
+        <w:rPr>
+          <w:lang w:val="ru-RU"/>
+        </w:rPr>
+        <w:t>:</w:t>
+      </w:r>
+    </w:p>
+    <w:p>
+      <w:pPr>
+        <w:pStyle w:val="af"/>
+        <w:numPr>
+          <w:ilvl w:val="2"/>
+          <w:numId w:val="2"/>
+        </w:numPr>
+        <w:rPr>
+          <w:lang w:val="ru-RU"/>
+        </w:rPr>
+      </w:pPr>
+      <w:r>
+        <w:rPr>
+          <w:lang w:val="ru-RU"/>
+        </w:rPr>
+        <w:t>личный номер водителя</w:t>
+      </w:r>
+    </w:p>
+    <w:p>
+      <w:pPr>
+        <w:pStyle w:val="af"/>
+        <w:numPr>
+          <w:ilvl w:val="2"/>
+          <w:numId w:val="2"/>
+        </w:numPr>
+        <w:rPr>
+          <w:lang w:val="ru-RU"/>
+        </w:rPr>
+      </w:pPr>
+      <w:r>
+        <w:rPr>
+          <w:lang w:val="ru-RU"/>
+        </w:rPr>
+        <w:t xml:space="preserve">личные номера </w:t>
+      </w:r>
+      <w:r>
+        <w:rPr>
+          <w:lang w:val="ru-RU"/>
+        </w:rPr>
+        <w:t>с</w:t>
+      </w:r>
+      <w:r>
+        <w:rPr>
+          <w:lang w:val="ru-RU"/>
+        </w:rPr>
+        <w:t>о-водителя (-ей)</w:t>
+      </w:r>
+    </w:p>
+    <w:p>
+      <w:pPr>
+        <w:pStyle w:val="af"/>
+        <w:numPr>
+          <w:ilvl w:val="2"/>
+          <w:numId w:val="2"/>
+        </w:numPr>
+        <w:rPr>
+          <w:lang w:val="ru-RU"/>
+        </w:rPr>
+      </w:pPr>
+      <w:r>
+        <w:rPr>
+          <w:lang w:val="ru-RU"/>
+        </w:rPr>
+        <w:t>рег. номер фуры</w:t>
+      </w:r>
+    </w:p>
+    <w:p>
+      <w:pPr>
+        <w:pStyle w:val="af"/>
+        <w:numPr>
+          <w:ilvl w:val="2"/>
+          <w:numId w:val="2"/>
+        </w:numPr>
+        <w:rPr>
+          <w:lang w:val="ru-RU"/>
+        </w:rPr>
+      </w:pPr>
+      <w:r>
+        <w:rPr>
+          <w:lang w:val="ru-RU"/>
+        </w:rPr>
+        <w:t>номер заказа</w:t>
+      </w:r>
+    </w:p>
+    <w:p>
+      <w:pPr>
+        <w:pStyle w:val="af"/>
+        <w:numPr>
+          <w:ilvl w:val="2"/>
+          <w:numId w:val="2"/>
+        </w:numPr>
+        <w:rPr>
+          <w:lang w:val="ru-RU"/>
+        </w:rPr>
+      </w:pPr>
+      <w:r>
+        <w:rPr>
+          <w:lang w:val="ru-RU"/>
+        </w:rPr>
+        <w:t>список маршрутных точек</w:t>
+      </w:r>
+    </w:p>
+    <w:p>
+      <w:pPr>
+        <w:pStyle w:val="af"/>
+        <w:numPr>
+          <w:ilvl w:val="1"/>
+          <w:numId w:val="2"/>
+        </w:numPr>
+        <w:rPr>
+          <w:lang w:val="ru-RU"/>
+        </w:rPr>
+      </w:pPr>
+      <w:r>
+        <w:rPr>
+          <w:lang w:val="ru-RU"/>
+        </w:rPr>
+        <w:t>изменять</w:t>
+      </w:r>
+      <w:r>
+        <w:rPr>
+          <w:lang w:val="ru-RU"/>
+        </w:rPr>
+        <w:t xml:space="preserve"> фактическое время работы</w:t>
+      </w:r>
+      <w:r>
+        <w:rPr>
+          <w:lang w:val="ru-RU"/>
+        </w:rPr>
+        <w:t xml:space="preserve"> и статус заказа</w:t>
+      </w:r>
+      <w:r>
+        <w:rPr>
+          <w:lang w:val="ru-RU"/>
+        </w:rPr>
+        <w:t>:</w:t>
+      </w:r>
+    </w:p>
+    <w:p>
+      <w:pPr>
+        <w:pStyle w:val="af"/>
+        <w:numPr>
+          <w:ilvl w:val="2"/>
+          <w:numId w:val="2"/>
+        </w:numPr>
+        <w:rPr>
+          <w:lang w:val="ru-RU"/>
+        </w:rPr>
+      </w:pPr>
+      <w:r>
+        <w:rPr>
+          <w:lang w:val="ru-RU"/>
+        </w:rPr>
+        <w:t>водитель заступил/окончил смену</w:t>
+      </w:r>
+    </w:p>
+    <w:p>
+      <w:pPr>
+        <w:pStyle w:val="af"/>
+        <w:numPr>
+          <w:ilvl w:val="2"/>
+          <w:numId w:val="2"/>
+        </w:numPr>
+        <w:rPr>
+          <w:lang w:val="ru-RU"/>
+        </w:rPr>
+      </w:pPr>
+      <w:r>
+        <w:rPr>
+          <w:lang w:val="ru-RU"/>
+        </w:rPr>
+        <w:t xml:space="preserve">водитель изменил статус: </w:t>
+      </w:r>
+    </w:p>
+    <w:p>
+      <w:pPr>
+        <w:pStyle w:val="af"/>
+        <w:numPr>
+          <w:ilvl w:val="3"/>
+          <w:numId w:val="2"/>
+        </w:numPr>
+        <w:rPr>
+          <w:lang w:val="ru-RU"/>
+        </w:rPr>
+      </w:pPr>
+      <w:r>
+        <w:rPr>
+          <w:lang w:val="ru-RU"/>
+        </w:rPr>
+        <w:t xml:space="preserve">За рулём </w:t>
+      </w:r>
+    </w:p>
+    <w:p>
+      <w:pPr>
+        <w:pStyle w:val="af"/>
+        <w:numPr>
+          <w:ilvl w:val="3"/>
+          <w:numId w:val="2"/>
+        </w:numPr>
+        <w:rPr>
+          <w:lang w:val="ru-RU"/>
+        </w:rPr>
+      </w:pPr>
+      <w:r>
+        <w:rPr>
+          <w:lang w:val="ru-RU"/>
+        </w:rPr>
+        <w:t>Второй водитель</w:t>
+      </w:r>
+    </w:p>
+    <w:p>
+      <w:pPr>
+        <w:pStyle w:val="af"/>
+        <w:numPr>
+          <w:ilvl w:val="3"/>
+          <w:numId w:val="2"/>
+        </w:numPr>
+        <w:rPr>
+          <w:lang w:val="ru-RU"/>
+        </w:rPr>
+      </w:pPr>
+      <w:r>
+        <w:rPr>
+          <w:lang w:val="ru-RU"/>
+        </w:rPr>
+        <w:t>Погрузочно-разгрузочные работы</w:t>
+      </w:r>
+    </w:p>
+    <w:p>
+      <w:pPr>
+        <w:pStyle w:val="af"/>
+        <w:numPr>
+          <w:ilvl w:val="3"/>
+          <w:numId w:val="2"/>
+        </w:numPr>
+        <w:rPr>
+          <w:lang w:val="ru-RU"/>
+        </w:rPr>
+      </w:pPr>
+      <w:r>
+        <w:rPr>
+          <w:lang w:val="ru-RU"/>
+        </w:rPr>
+        <w:t>Отдых</w:t>
       </w:r>
       <w:bookmarkStart w:id="0" w:name="_GoBack"/>
       <w:bookmarkEnd w:id="0"/>
-      <w:r>
-        <w:rPr>
-          <w:lang w:val="ru-RU"/>
-        </w:rPr>
-        <w:t>ивать следующую функциональность:</w:t>
-      </w:r>
-    </w:p>
-    <w:p>
-      <w:pPr>
-        <w:pStyle w:val="af"/>
-        <w:numPr>
-          <w:ilvl w:val="0"/>
-          <w:numId w:val="2"/>
-        </w:numPr>
-        <w:rPr>
-          <w:lang w:val="ru-RU"/>
-        </w:rPr>
-      </w:pPr>
-      <w:r>
-        <w:rPr>
-          <w:lang w:val="ru-RU"/>
-        </w:rPr>
-        <w:t xml:space="preserve">Для сотрудников компании (через </w:t>
-      </w:r>
-      <w:r>
-        <w:t>UI</w:t>
-      </w:r>
-      <w:r>
-        <w:rPr>
-          <w:lang w:val="ru-RU"/>
-        </w:rPr>
-        <w:t>-интерфейс):</w:t>
-      </w:r>
-    </w:p>
-    <w:p>
-      <w:pPr>
-        <w:pStyle w:val="af"/>
-        <w:numPr>
-          <w:ilvl w:val="1"/>
-          <w:numId w:val="2"/>
-        </w:numPr>
-        <w:rPr>
-          <w:lang w:val="ru-RU"/>
-        </w:rPr>
-      </w:pPr>
-      <w:r>
-        <w:rPr>
-          <w:lang w:val="ru-RU"/>
-        </w:rPr>
-        <w:t>просмотр списка,</w:t>
-      </w:r>
-      <w:r>
-        <w:rPr>
-          <w:lang w:val="ru-RU"/>
-        </w:rPr>
-        <w:t xml:space="preserve"> </w:t>
-      </w:r>
-      <w:r>
-        <w:rPr>
-          <w:lang w:val="ru-RU"/>
-        </w:rPr>
-        <w:t xml:space="preserve">добавление, редактирование и удаление </w:t>
-      </w:r>
-      <w:r>
-        <w:rPr>
-          <w:lang w:val="ru-RU"/>
-        </w:rPr>
-        <w:t>фур, водителей;</w:t>
-      </w:r>
-    </w:p>
-    <w:p>
-      <w:pPr>
-        <w:pStyle w:val="af"/>
-        <w:numPr>
-          <w:ilvl w:val="1"/>
-          <w:numId w:val="2"/>
-        </w:numPr>
-        <w:rPr>
-          <w:lang w:val="ru-RU"/>
-        </w:rPr>
-      </w:pPr>
-      <w:r>
-        <w:rPr>
-          <w:lang w:val="ru-RU"/>
-        </w:rPr>
-        <w:t xml:space="preserve">просмотр списка и добавление новых заказов с </w:t>
-      </w:r>
-      <w:r>
-        <w:rPr>
-          <w:lang w:val="ru-RU"/>
-        </w:rPr>
-        <w:t>проверкой, что</w:t>
-      </w:r>
-      <w:r>
-        <w:rPr>
-          <w:lang w:val="ru-RU"/>
-        </w:rPr>
-        <w:t>:</w:t>
-      </w:r>
     </w:p>
     <w:p>
       <w:pPr>
@@ -674,479 +1412,7 @@
         <w:rPr>
           <w:lang w:val="ru-RU"/>
         </w:rPr>
-        <w:t>все загружаемые грузы должны быть где-то выгружены;</w:t>
-      </w:r>
-    </w:p>
-    <w:p>
-      <w:pPr>
-        <w:pStyle w:val="af"/>
-        <w:numPr>
-          <w:ilvl w:val="2"/>
-          <w:numId w:val="2"/>
-        </w:numPr>
-        <w:rPr>
-          <w:lang w:val="ru-RU"/>
-        </w:rPr>
-      </w:pPr>
-      <w:r>
-        <w:rPr>
-          <w:lang w:val="ru-RU"/>
-        </w:rPr>
-        <w:t>все выгружаемые грузы должны быть где-то загружены;</w:t>
-      </w:r>
-    </w:p>
-    <w:p>
-      <w:pPr>
-        <w:pStyle w:val="af"/>
-        <w:numPr>
-          <w:ilvl w:val="1"/>
-          <w:numId w:val="2"/>
-        </w:numPr>
-        <w:rPr>
-          <w:lang w:val="ru-RU"/>
-        </w:rPr>
-      </w:pPr>
-      <w:r>
-        <w:rPr>
-          <w:lang w:val="ru-RU"/>
-        </w:rPr>
-        <w:lastRenderedPageBreak/>
-        <w:t>просмотр состояния заказов и грузов;</w:t>
-      </w:r>
-    </w:p>
-    <w:p>
-      <w:pPr>
-        <w:pStyle w:val="af"/>
-        <w:numPr>
-          <w:ilvl w:val="1"/>
-          <w:numId w:val="2"/>
-        </w:numPr>
-        <w:rPr>
-          <w:lang w:val="ru-RU"/>
-        </w:rPr>
-      </w:pPr>
-      <w:r>
-        <w:rPr>
-          <w:lang w:val="ru-RU"/>
-        </w:rPr>
-        <w:t>вывод списка</w:t>
-      </w:r>
-      <w:r>
-        <w:rPr>
-          <w:lang w:val="ru-RU"/>
-        </w:rPr>
-        <w:t xml:space="preserve"> фур, которые подходят для доставки заказа, если:</w:t>
-      </w:r>
-    </w:p>
-    <w:p>
-      <w:pPr>
-        <w:pStyle w:val="af"/>
-        <w:numPr>
-          <w:ilvl w:val="2"/>
-          <w:numId w:val="2"/>
-        </w:numPr>
-        <w:rPr>
-          <w:lang w:val="ru-RU"/>
-        </w:rPr>
-      </w:pPr>
-      <w:r>
-        <w:rPr>
-          <w:lang w:val="ru-RU"/>
-        </w:rPr>
-        <w:t>фура находится в исправном состоянии;</w:t>
-      </w:r>
-    </w:p>
-    <w:p>
-      <w:pPr>
-        <w:pStyle w:val="af"/>
-        <w:numPr>
-          <w:ilvl w:val="2"/>
-          <w:numId w:val="2"/>
-        </w:numPr>
-        <w:rPr>
-          <w:lang w:val="ru-RU"/>
-        </w:rPr>
-      </w:pPr>
-      <w:r>
-        <w:rPr>
-          <w:lang w:val="ru-RU"/>
-        </w:rPr>
-        <w:t>фура подходит по вместимости (с учетом погрузки/выгрузки грузов в городах по маршруту следования);</w:t>
-      </w:r>
-    </w:p>
-    <w:p>
-      <w:pPr>
-        <w:pStyle w:val="af"/>
-        <w:numPr>
-          <w:ilvl w:val="2"/>
-          <w:numId w:val="2"/>
-        </w:numPr>
-        <w:rPr>
-          <w:lang w:val="ru-RU"/>
-        </w:rPr>
-      </w:pPr>
-      <w:r>
-        <w:rPr>
-          <w:lang w:val="ru-RU"/>
-        </w:rPr>
-        <w:t xml:space="preserve">фура не выполняет </w:t>
-      </w:r>
-      <w:r>
-        <w:rPr>
-          <w:lang w:val="ru-RU"/>
-        </w:rPr>
-        <w:t>в данный момент никаких заказов;</w:t>
-      </w:r>
-    </w:p>
-    <w:p>
-      <w:pPr>
-        <w:pStyle w:val="af"/>
-        <w:numPr>
-          <w:ilvl w:val="1"/>
-          <w:numId w:val="2"/>
-        </w:numPr>
-        <w:rPr>
-          <w:lang w:val="ru-RU"/>
-        </w:rPr>
-      </w:pPr>
-      <w:r>
-        <w:rPr>
-          <w:lang w:val="ru-RU"/>
-        </w:rPr>
-        <w:t>подбор и назначение водителей на основании размера смены используемой фуры и примерного времени в пути (рассчитывается по карте городов и путевым точкам):</w:t>
-      </w:r>
-    </w:p>
-    <w:p>
-      <w:pPr>
-        <w:pStyle w:val="af"/>
-        <w:numPr>
-          <w:ilvl w:val="2"/>
-          <w:numId w:val="2"/>
-        </w:numPr>
-        <w:rPr>
-          <w:lang w:val="ru-RU"/>
-        </w:rPr>
-      </w:pPr>
-      <w:r>
-        <w:rPr>
-          <w:lang w:val="ru-RU"/>
-        </w:rPr>
-        <w:t xml:space="preserve">лимит времени за месяц (176 часов) для каждого из водителей в смене не будет превышен в ходе выполнения этого заказа (учесть также </w:t>
-      </w:r>
-      <w:r>
-        <w:rPr>
-          <w:lang w:val="ru-RU"/>
-        </w:rPr>
-        <w:t>смену месяцев в ходе заказа);</w:t>
-      </w:r>
-    </w:p>
-    <w:p>
-      <w:pPr>
-        <w:pStyle w:val="af"/>
-        <w:numPr>
-          <w:ilvl w:val="2"/>
-          <w:numId w:val="2"/>
-        </w:numPr>
-        <w:rPr>
-          <w:lang w:val="ru-RU"/>
-        </w:rPr>
-      </w:pPr>
-      <w:r>
-        <w:rPr>
-          <w:lang w:val="ru-RU"/>
-        </w:rPr>
-        <w:t>водител</w:t>
-      </w:r>
-      <w:r>
-        <w:rPr>
-          <w:lang w:val="ru-RU"/>
-        </w:rPr>
-        <w:t>ь</w:t>
-      </w:r>
-      <w:r>
-        <w:rPr>
-          <w:lang w:val="ru-RU"/>
-        </w:rPr>
-        <w:t xml:space="preserve"> не </w:t>
-      </w:r>
-      <w:r>
-        <w:rPr>
-          <w:lang w:val="ru-RU"/>
-        </w:rPr>
-        <w:t>выполняет сейчас другие заказы</w:t>
-      </w:r>
-      <w:r>
-        <w:rPr>
-          <w:lang w:val="ru-RU"/>
-        </w:rPr>
-        <w:t>;</w:t>
-      </w:r>
-    </w:p>
-    <w:p>
-      <w:pPr>
-        <w:pStyle w:val="af"/>
-        <w:numPr>
-          <w:ilvl w:val="2"/>
-          <w:numId w:val="2"/>
-        </w:numPr>
-        <w:rPr>
-          <w:lang w:val="ru-RU"/>
-        </w:rPr>
-      </w:pPr>
-      <w:r>
-        <w:rPr>
-          <w:lang w:val="ru-RU"/>
-        </w:rPr>
-        <w:t xml:space="preserve">при назначении </w:t>
-      </w:r>
-      <w:r>
-        <w:rPr>
-          <w:lang w:val="ru-RU"/>
-        </w:rPr>
-        <w:t>водитель находится в том же городе, что и фура.</w:t>
-      </w:r>
-    </w:p>
-    <w:p>
-      <w:pPr>
-        <w:pStyle w:val="af"/>
-        <w:numPr>
-          <w:ilvl w:val="0"/>
-          <w:numId w:val="2"/>
-        </w:numPr>
-        <w:rPr>
-          <w:lang w:val="ru-RU"/>
-        </w:rPr>
-      </w:pPr>
-      <w:r>
-        <w:rPr>
-          <w:lang w:val="ru-RU"/>
-        </w:rPr>
-        <w:t xml:space="preserve">Для водителей (через </w:t>
-      </w:r>
-      <w:r>
-        <w:t>UI</w:t>
-      </w:r>
-      <w:r>
-        <w:rPr>
-          <w:lang w:val="ru-RU"/>
-        </w:rPr>
-        <w:t>-</w:t>
-      </w:r>
-      <w:r>
-        <w:rPr>
-          <w:lang w:val="ru-RU"/>
-        </w:rPr>
-        <w:t>интерфейс</w:t>
-      </w:r>
-      <w:r>
-        <w:rPr>
-          <w:lang w:val="ru-RU"/>
-        </w:rPr>
-        <w:t>)</w:t>
-      </w:r>
-      <w:r>
-        <w:rPr>
-          <w:lang w:val="ru-RU"/>
-        </w:rPr>
-        <w:t>:</w:t>
-      </w:r>
-    </w:p>
-    <w:p>
-      <w:pPr>
-        <w:pStyle w:val="af"/>
-        <w:numPr>
-          <w:ilvl w:val="1"/>
-          <w:numId w:val="2"/>
-        </w:numPr>
-        <w:rPr>
-          <w:lang w:val="ru-RU"/>
-        </w:rPr>
-      </w:pPr>
-      <w:r>
-        <w:rPr>
-          <w:lang w:val="ru-RU"/>
-        </w:rPr>
-        <w:t>отобразить следующую информацию</w:t>
-      </w:r>
-      <w:r>
-        <w:rPr>
-          <w:lang w:val="ru-RU"/>
-        </w:rPr>
-        <w:t>:</w:t>
-      </w:r>
-    </w:p>
-    <w:p>
-      <w:pPr>
-        <w:pStyle w:val="af"/>
-        <w:numPr>
-          <w:ilvl w:val="2"/>
-          <w:numId w:val="2"/>
-        </w:numPr>
-        <w:rPr>
-          <w:lang w:val="ru-RU"/>
-        </w:rPr>
-      </w:pPr>
-      <w:r>
-        <w:rPr>
-          <w:lang w:val="ru-RU"/>
-        </w:rPr>
-        <w:t>личный номер водителя</w:t>
-      </w:r>
-    </w:p>
-    <w:p>
-      <w:pPr>
-        <w:pStyle w:val="af"/>
-        <w:numPr>
-          <w:ilvl w:val="2"/>
-          <w:numId w:val="2"/>
-        </w:numPr>
-        <w:rPr>
-          <w:lang w:val="ru-RU"/>
-        </w:rPr>
-      </w:pPr>
-      <w:r>
-        <w:rPr>
-          <w:lang w:val="ru-RU"/>
-        </w:rPr>
-        <w:t xml:space="preserve">личные номера </w:t>
-      </w:r>
-      <w:r>
-        <w:rPr>
-          <w:lang w:val="ru-RU"/>
-        </w:rPr>
-        <w:t>с</w:t>
-      </w:r>
-      <w:r>
-        <w:rPr>
-          <w:lang w:val="ru-RU"/>
-        </w:rPr>
-        <w:t>о-водителя (-ей)</w:t>
-      </w:r>
-    </w:p>
-    <w:p>
-      <w:pPr>
-        <w:pStyle w:val="af"/>
-        <w:numPr>
-          <w:ilvl w:val="2"/>
-          <w:numId w:val="2"/>
-        </w:numPr>
-        <w:rPr>
-          <w:lang w:val="ru-RU"/>
-        </w:rPr>
-      </w:pPr>
-      <w:r>
-        <w:rPr>
-          <w:lang w:val="ru-RU"/>
-        </w:rPr>
-        <w:t>рег. номер фуры</w:t>
-      </w:r>
-    </w:p>
-    <w:p>
-      <w:pPr>
-        <w:pStyle w:val="af"/>
-        <w:numPr>
-          <w:ilvl w:val="2"/>
-          <w:numId w:val="2"/>
-        </w:numPr>
-        <w:rPr>
-          <w:lang w:val="ru-RU"/>
-        </w:rPr>
-      </w:pPr>
-      <w:r>
-        <w:rPr>
-          <w:lang w:val="ru-RU"/>
-        </w:rPr>
-        <w:t>номер заказа</w:t>
-      </w:r>
-    </w:p>
-    <w:p>
-      <w:pPr>
-        <w:pStyle w:val="af"/>
-        <w:numPr>
-          <w:ilvl w:val="2"/>
-          <w:numId w:val="2"/>
-        </w:numPr>
-        <w:rPr>
-          <w:lang w:val="ru-RU"/>
-        </w:rPr>
-      </w:pPr>
-      <w:r>
-        <w:rPr>
-          <w:lang w:val="ru-RU"/>
-        </w:rPr>
-        <w:t>список маршрутных точек</w:t>
-      </w:r>
-    </w:p>
-    <w:p>
-      <w:pPr>
-        <w:pStyle w:val="af"/>
-        <w:numPr>
-          <w:ilvl w:val="1"/>
-          <w:numId w:val="2"/>
-        </w:numPr>
-        <w:rPr>
-          <w:lang w:val="ru-RU"/>
-        </w:rPr>
-      </w:pPr>
-      <w:r>
-        <w:rPr>
-          <w:lang w:val="ru-RU"/>
-        </w:rPr>
-        <w:t>изменять</w:t>
-      </w:r>
-      <w:r>
-        <w:rPr>
-          <w:lang w:val="ru-RU"/>
-        </w:rPr>
-        <w:t xml:space="preserve"> фактическое время работы</w:t>
-      </w:r>
-      <w:r>
-        <w:rPr>
-          <w:lang w:val="ru-RU"/>
-        </w:rPr>
-        <w:t xml:space="preserve"> и статус заказа</w:t>
-      </w:r>
-      <w:r>
-        <w:rPr>
-          <w:lang w:val="ru-RU"/>
-        </w:rPr>
-        <w:t>:</w:t>
-      </w:r>
-    </w:p>
-    <w:p>
-      <w:pPr>
-        <w:pStyle w:val="af"/>
-        <w:numPr>
-          <w:ilvl w:val="2"/>
-          <w:numId w:val="2"/>
-        </w:numPr>
-        <w:rPr>
-          <w:lang w:val="ru-RU"/>
-        </w:rPr>
-      </w:pPr>
-      <w:r>
-        <w:rPr>
-          <w:lang w:val="ru-RU"/>
-        </w:rPr>
-        <w:t>водитель заступил/окончил смену</w:t>
-      </w:r>
-    </w:p>
-    <w:p>
-      <w:pPr>
-        <w:pStyle w:val="af"/>
-        <w:numPr>
-          <w:ilvl w:val="2"/>
-          <w:numId w:val="2"/>
-        </w:numPr>
-        <w:rPr>
-          <w:lang w:val="ru-RU"/>
-        </w:rPr>
-      </w:pPr>
-      <w:r>
-        <w:rPr>
-          <w:lang w:val="ru-RU"/>
-        </w:rPr>
-        <w:t xml:space="preserve">водитель изменил статус: </w:t>
+        <w:t>водитель получил/выгрузил груз (изменить статус заказа)</w:t>
       </w:r>
     </w:p>
     <w:p>
@@ -1164,7 +1430,7 @@
         <w:rPr>
           <w:lang w:val="ru-RU"/>
         </w:rPr>
-        <w:t xml:space="preserve">За рулём </w:t>
+        <w:t>Загрузил</w:t>
       </w:r>
     </w:p>
     <w:p>
@@ -1182,169 +1448,87 @@
         <w:rPr>
           <w:lang w:val="ru-RU"/>
         </w:rPr>
-        <w:t>Второй водитель</w:t>
-      </w:r>
-    </w:p>
-    <w:p>
-      <w:pPr>
-        <w:pStyle w:val="af"/>
-        <w:numPr>
-          <w:ilvl w:val="3"/>
-          <w:numId w:val="2"/>
-        </w:numPr>
-        <w:rPr>
-          <w:lang w:val="ru-RU"/>
-        </w:rPr>
-      </w:pPr>
-      <w:r>
-        <w:rPr>
-          <w:lang w:val="ru-RU"/>
-        </w:rPr>
-        <w:t>Погрузочно-разгрузочные работы</w:t>
-      </w:r>
-    </w:p>
-    <w:p>
-      <w:pPr>
-        <w:pStyle w:val="af"/>
-        <w:numPr>
-          <w:ilvl w:val="3"/>
-          <w:numId w:val="2"/>
-        </w:numPr>
-        <w:rPr>
-          <w:lang w:val="ru-RU"/>
-        </w:rPr>
-      </w:pPr>
-      <w:r>
-        <w:rPr>
+        <w:t>Выгрузил</w:t>
+      </w:r>
+    </w:p>
+    <w:p>
+      <w:pPr>
+        <w:pStyle w:val="af"/>
+        <w:ind w:hanging="360"/>
+        <w:rPr>
+          <w:lang w:val="ru-RU"/>
+        </w:rPr>
+      </w:pPr>
+    </w:p>
+    <w:p>
+      <w:pPr>
+        <w:pStyle w:val="af"/>
+        <w:ind w:hanging="360"/>
+        <w:rPr>
+          <w:lang w:val="ru-RU"/>
+        </w:rPr>
+      </w:pPr>
+    </w:p>
+    <w:p>
+      <w:pPr>
+        <w:pStyle w:val="af"/>
+        <w:ind w:hanging="360"/>
+      </w:pPr>
+    </w:p>
+    <w:p>
+      <w:pPr>
+        <w:pStyle w:val="1"/>
+        <w:rPr>
+          <w:lang w:val="ru-RU"/>
+        </w:rPr>
+      </w:pPr>
+      <w:r>
+        <w:rPr>
+          <w:sz w:val="28"/>
+          <w:lang w:val="ru-RU"/>
+        </w:rPr>
+        <w:t>Технические</w:t>
+      </w:r>
+      <w:r>
+        <w:rPr>
+          <w:lang w:val="ru-RU"/>
+        </w:rPr>
+        <w:t xml:space="preserve"> требования</w:t>
+      </w:r>
+    </w:p>
+    <w:p>
+      <w:pPr>
+        <w:rPr>
+          <w:lang w:val="ru-RU"/>
+        </w:rPr>
+      </w:pPr>
+      <w:r>
+        <w:rPr>
+          <w:highlight w:val="green"/>
+          <w:lang w:val="ru-RU"/>
+        </w:rPr>
+        <w:t>В итоге требуется получить многопользовательское приложение типа клиент-сервер с соединением по сети.</w:t>
+      </w:r>
+    </w:p>
+    <w:p>
+      <w:pPr>
+        <w:rPr>
+          <w:lang w:val="ru-RU"/>
+        </w:rPr>
+      </w:pPr>
+      <w:r>
+        <w:rPr>
+          <w:highlight w:val="green"/>
           <w:lang w:val="ru-RU"/>
         </w:rPr>
         <w:lastRenderedPageBreak/>
-        <w:t>Отдых</w:t>
-      </w:r>
-    </w:p>
-    <w:p>
-      <w:pPr>
-        <w:pStyle w:val="af"/>
-        <w:numPr>
-          <w:ilvl w:val="2"/>
-          <w:numId w:val="2"/>
-        </w:numPr>
-        <w:rPr>
-          <w:lang w:val="ru-RU"/>
-        </w:rPr>
-      </w:pPr>
-      <w:r>
-        <w:rPr>
-          <w:lang w:val="ru-RU"/>
-        </w:rPr>
-        <w:t>водитель получил/выгрузил груз (изменить статус заказа)</w:t>
-      </w:r>
-    </w:p>
-    <w:p>
-      <w:pPr>
-        <w:pStyle w:val="af"/>
-        <w:numPr>
-          <w:ilvl w:val="3"/>
-          <w:numId w:val="2"/>
-        </w:numPr>
-        <w:rPr>
-          <w:lang w:val="ru-RU"/>
-        </w:rPr>
-      </w:pPr>
-      <w:r>
-        <w:rPr>
-          <w:lang w:val="ru-RU"/>
-        </w:rPr>
-        <w:t>Загрузил</w:t>
-      </w:r>
-    </w:p>
-    <w:p>
-      <w:pPr>
-        <w:pStyle w:val="af"/>
-        <w:numPr>
-          <w:ilvl w:val="3"/>
-          <w:numId w:val="2"/>
-        </w:numPr>
-        <w:rPr>
-          <w:lang w:val="ru-RU"/>
-        </w:rPr>
-      </w:pPr>
-      <w:r>
-        <w:rPr>
-          <w:lang w:val="ru-RU"/>
-        </w:rPr>
-        <w:t>Выгрузил</w:t>
-      </w:r>
-    </w:p>
-    <w:p>
-      <w:pPr>
-        <w:pStyle w:val="af"/>
-        <w:ind w:hanging="360"/>
-        <w:rPr>
-          <w:lang w:val="ru-RU"/>
-        </w:rPr>
-      </w:pPr>
-    </w:p>
-    <w:p>
-      <w:pPr>
-        <w:pStyle w:val="af"/>
-        <w:ind w:hanging="360"/>
-        <w:rPr>
-          <w:lang w:val="ru-RU"/>
-        </w:rPr>
-      </w:pPr>
-    </w:p>
-    <w:p>
-      <w:pPr>
-        <w:pStyle w:val="af"/>
-        <w:ind w:hanging="360"/>
-      </w:pPr>
-    </w:p>
-    <w:p>
-      <w:pPr>
-        <w:pStyle w:val="1"/>
-        <w:rPr>
-          <w:lang w:val="ru-RU"/>
-        </w:rPr>
-      </w:pPr>
-      <w:r>
-        <w:rPr>
-          <w:sz w:val="28"/>
-          <w:lang w:val="ru-RU"/>
-        </w:rPr>
-        <w:t>Технические</w:t>
-      </w:r>
-      <w:r>
-        <w:rPr>
-          <w:lang w:val="ru-RU"/>
-        </w:rPr>
-        <w:t xml:space="preserve"> требования</w:t>
-      </w:r>
-    </w:p>
-    <w:p>
-      <w:pPr>
-        <w:rPr>
-          <w:lang w:val="ru-RU"/>
-        </w:rPr>
-      </w:pPr>
-      <w:r>
-        <w:rPr>
-          <w:lang w:val="ru-RU"/>
-        </w:rPr>
-        <w:t>В итоге требуется получить многопользовательское приложение типа клиент-сервер с соединением по сети.</w:t>
-      </w:r>
-    </w:p>
-    <w:p>
-      <w:pPr>
-        <w:rPr>
-          <w:lang w:val="ru-RU"/>
-        </w:rPr>
-      </w:pPr>
-      <w:r>
-        <w:rPr>
-          <w:lang w:val="ru-RU"/>
-        </w:rPr>
-        <w:t>Все данные хранятся на стороне сервера. Каждый клиент может загружать некоторые данные, после каждой операции изменения данные должны быть синхронизованы с сервером.</w:t>
+        <w:t>Все данные хранятся на стороне сервера.</w:t>
+      </w:r>
+      <w:r>
+        <w:rPr>
+          <w:lang w:val="ru-RU"/>
+        </w:rPr>
+        <w:t xml:space="preserve"> Каждый клиент может загружать некоторые данные, после каждой операции изменения данные должны быть синхронизованы с сервером.</w:t>
       </w:r>
     </w:p>
     <w:p>
@@ -1505,7 +1689,6 @@
         <w:rPr>
           <w:sz w:val="24"/>
         </w:rPr>
-        <w:lastRenderedPageBreak/>
         <w:t>Spring</w:t>
       </w:r>
       <w:r>
@@ -1733,8 +1916,17 @@
           <w:sz w:val="24"/>
           <w:szCs w:val="24"/>
         </w:rPr>
-        <w:t>AS – WildFly</w:t>
-      </w:r>
+        <w:t xml:space="preserve">AS – </w:t>
+      </w:r>
+      <w:proofErr w:type="spellStart"/>
+      <w:r>
+        <w:rPr>
+          <w:sz w:val="24"/>
+          <w:szCs w:val="24"/>
+        </w:rPr>
+        <w:t>WildFly</w:t>
+      </w:r>
+      <w:proofErr w:type="spellEnd"/>
     </w:p>
     <w:p>
       <w:pPr>
@@ -1822,6 +2014,7 @@
           <w:lang w:val="ru-RU"/>
         </w:rPr>
       </w:pPr>
+      <w:proofErr w:type="spellStart"/>
       <w:r>
         <w:rPr>
           <w:sz w:val="24"/>
@@ -1829,6 +2022,7 @@
         </w:rPr>
         <w:t>WebServices</w:t>
       </w:r>
+      <w:proofErr w:type="spellEnd"/>
       <w:r>
         <w:rPr>
           <w:sz w:val="24"/>
@@ -1849,7 +2043,6 @@
         <w:rPr>
           <w:lang w:val="ru-RU"/>
         </w:rPr>
-        <w:lastRenderedPageBreak/>
         <w:t>Критерии успешного выполнения</w:t>
       </w:r>
     </w:p>
@@ -1892,6 +2085,7 @@
           <w:sz w:val="24"/>
           <w:lang w:val="ru-RU"/>
         </w:rPr>
+        <w:lastRenderedPageBreak/>
         <w:t>2.</w:t>
       </w:r>
       <w:r>
@@ -1900,7 +2094,38 @@
           <w:lang w:val="ru-RU"/>
         </w:rPr>
         <w:tab/>
-        <w:t>Maven-based проект, разбитый на модули (билд одной командой, деплой одной командой)</w:t>
+      </w:r>
+      <w:proofErr w:type="spellStart"/>
+      <w:r>
+        <w:rPr>
+          <w:sz w:val="24"/>
+          <w:lang w:val="ru-RU"/>
+        </w:rPr>
+        <w:t>Maven-based</w:t>
+      </w:r>
+      <w:proofErr w:type="spellEnd"/>
+      <w:r>
+        <w:rPr>
+          <w:sz w:val="24"/>
+          <w:lang w:val="ru-RU"/>
+        </w:rPr>
+        <w:t xml:space="preserve"> проект, разбитый на модули (</w:t>
+      </w:r>
+      <w:proofErr w:type="spellStart"/>
+      <w:r>
+        <w:rPr>
+          <w:sz w:val="24"/>
+          <w:lang w:val="ru-RU"/>
+        </w:rPr>
+        <w:t>билд</w:t>
+      </w:r>
+      <w:proofErr w:type="spellEnd"/>
+      <w:r>
+        <w:rPr>
+          <w:sz w:val="24"/>
+          <w:lang w:val="ru-RU"/>
+        </w:rPr>
+        <w:t xml:space="preserve"> одной командой, деплой одной командой)</w:t>
       </w:r>
     </w:p>
     <w:p>
@@ -1950,8 +2175,17 @@
           <w:lang w:val="ru-RU"/>
         </w:rPr>
         <w:tab/>
-        <w:t>Подключена БД MySQL</w:t>
-      </w:r>
+        <w:t xml:space="preserve">Подключена БД </w:t>
+      </w:r>
+      <w:proofErr w:type="spellStart"/>
+      <w:r>
+        <w:rPr>
+          <w:sz w:val="24"/>
+          <w:lang w:val="ru-RU"/>
+        </w:rPr>
+        <w:t>MySQL</w:t>
+      </w:r>
+      <w:proofErr w:type="spellEnd"/>
     </w:p>
     <w:p>
       <w:pPr>
@@ -2101,6 +2335,7 @@
         </w:rPr>
         <w:t xml:space="preserve"> </w:t>
       </w:r>
+      <w:proofErr w:type="spellStart"/>
       <w:r>
         <w:rPr>
           <w:sz w:val="24"/>
@@ -2108,6 +2343,7 @@
         </w:rPr>
         <w:t>логгирование</w:t>
       </w:r>
+      <w:proofErr w:type="spellEnd"/>
     </w:p>
     <w:p>
       <w:pPr>
@@ -2226,9 +2462,11 @@
           <w:lang w:val="ru-RU"/>
         </w:rPr>
       </w:pPr>
+      <w:proofErr w:type="spellStart"/>
       <w:r>
         <w:t>Lombock</w:t>
       </w:r>
+      <w:proofErr w:type="spellEnd"/>
       <w:r>
         <w:rPr>
           <w:lang w:val="ru-RU"/>
@@ -2352,7 +2590,21 @@
         <w:rPr>
           <w:lang w:val="ru-RU"/>
         </w:rPr>
-        <w:t xml:space="preserve"> (например, админка для табло), </w:t>
+        <w:t xml:space="preserve"> (например, </w:t>
+      </w:r>
+      <w:proofErr w:type="spellStart"/>
+      <w:r>
+        <w:rPr>
+          <w:lang w:val="ru-RU"/>
+        </w:rPr>
+        <w:t>админка</w:t>
+      </w:r>
+      <w:proofErr w:type="spellEnd"/>
+      <w:r>
+        <w:rPr>
+          <w:lang w:val="ru-RU"/>
+        </w:rPr>
+        <w:t xml:space="preserve"> для табло), </w:t>
       </w:r>
       <w:r>
         <w:t>Docker</w:t>
@@ -2385,14 +2637,7 @@
         <w:rPr>
           <w:lang w:val="ru-RU"/>
         </w:rPr>
-        <w:t xml:space="preserve">для развертывания </w:t>
-      </w:r>
-      <w:r>
-        <w:rPr>
-          <w:lang w:val="ru-RU"/>
-        </w:rPr>
-        <w:lastRenderedPageBreak/>
-        <w:t>приложения (например,</w:t>
+        <w:t>для развертывания приложения (например,</w:t>
       </w:r>
       <w:r>
         <w:rPr>
@@ -2427,12 +2672,14 @@
           </w:rPr>
           <w:t>.</w:t>
         </w:r>
+        <w:proofErr w:type="spellStart"/>
         <w:r>
           <w:rPr>
             <w:rStyle w:val="af0"/>
           </w:rPr>
           <w:t>yandex</w:t>
         </w:r>
+        <w:proofErr w:type="spellEnd"/>
         <w:r>
           <w:rPr>
             <w:rStyle w:val="af0"/>
@@ -2440,12 +2687,14 @@
           </w:rPr>
           <w:t>.</w:t>
         </w:r>
+        <w:proofErr w:type="spellStart"/>
         <w:r>
           <w:rPr>
             <w:rStyle w:val="af0"/>
           </w:rPr>
           <w:t>ru</w:t>
         </w:r>
+        <w:proofErr w:type="spellEnd"/>
         <w:r>
           <w:rPr>
             <w:rStyle w:val="af0"/>
@@ -3478,8 +3727,11 @@
     <w:lsdException w:name="Table 3D effects 3" w:semiHidden="1" w:unhideWhenUsed="1"/>
     <w:lsdException w:name="Table Contemporary" w:semiHidden="1" w:unhideWhenUsed="1"/>
     <w:lsdException w:name="Table Elegant" w:semiHidden="1" w:unhideWhenUsed="1"/>
+    <w:lsdException w:name="Table Professional" w:semiHidden="1" w:unhideWhenUsed="1"/>
     <w:lsdException w:name="Table Subtle 1" w:semiHidden="1" w:unhideWhenUsed="1"/>
     <w:lsdException w:name="Table Subtle 2" w:semiHidden="1" w:unhideWhenUsed="1"/>
+    <w:lsdException w:name="Table Web 1" w:semiHidden="1" w:unhideWhenUsed="1"/>
+    <w:lsdException w:name="Table Web 2" w:semiHidden="1" w:unhideWhenUsed="1"/>
     <w:lsdException w:name="Table Web 3" w:semiHidden="1" w:unhideWhenUsed="1"/>
     <w:lsdException w:name="Balloon Text" w:semiHidden="1" w:unhideWhenUsed="1"/>
     <w:lsdException w:name="Table Grid" w:uiPriority="59"/>

</xml_diff>

<commit_message>
Daily commit Almost finished back. Change cargo status logic remains
</commit_message>
<xml_diff>
--- a/FinalTask_Logiweb.docx
+++ b/FinalTask_Logiweb.docx
@@ -812,23 +812,27 @@
           <w:numId w:val="2"/>
         </w:numPr>
         <w:rPr>
-          <w:lang w:val="ru-RU"/>
-        </w:rPr>
-      </w:pPr>
-      <w:r>
-        <w:rPr>
+          <w:highlight w:val="green"/>
+          <w:lang w:val="ru-RU"/>
+        </w:rPr>
+      </w:pPr>
+      <w:r>
+        <w:rPr>
+          <w:highlight w:val="green"/>
           <w:lang w:val="ru-RU"/>
         </w:rPr>
         <w:t xml:space="preserve">просмотр списка и добавление новых заказов с </w:t>
       </w:r>
       <w:r>
         <w:rPr>
+          <w:highlight w:val="green"/>
           <w:lang w:val="ru-RU"/>
         </w:rPr>
         <w:t>проверкой, что</w:t>
       </w:r>
       <w:r>
         <w:rPr>
+          <w:highlight w:val="green"/>
           <w:lang w:val="ru-RU"/>
         </w:rPr>
         <w:t>:</w:t>
@@ -842,11 +846,13 @@
           <w:numId w:val="2"/>
         </w:numPr>
         <w:rPr>
-          <w:lang w:val="ru-RU"/>
-        </w:rPr>
-      </w:pPr>
-      <w:r>
-        <w:rPr>
+          <w:highlight w:val="green"/>
+          <w:lang w:val="ru-RU"/>
+        </w:rPr>
+      </w:pPr>
+      <w:r>
+        <w:rPr>
+          <w:highlight w:val="green"/>
           <w:lang w:val="ru-RU"/>
         </w:rPr>
         <w:t>все загружаемые грузы должны быть где-то выгружены;</w:t>
@@ -860,11 +866,13 @@
           <w:numId w:val="2"/>
         </w:numPr>
         <w:rPr>
-          <w:lang w:val="ru-RU"/>
-        </w:rPr>
-      </w:pPr>
-      <w:r>
-        <w:rPr>
+          <w:highlight w:val="green"/>
+          <w:lang w:val="ru-RU"/>
+        </w:rPr>
+      </w:pPr>
+      <w:r>
+        <w:rPr>
+          <w:highlight w:val="green"/>
           <w:lang w:val="ru-RU"/>
         </w:rPr>
         <w:t>все выгружаемые грузы должны быть где-то загружены;</w:t>
@@ -883,9 +891,17 @@
       </w:pPr>
       <w:r>
         <w:rPr>
-          <w:lang w:val="ru-RU"/>
-        </w:rPr>
-        <w:t>просмотр состояния заказов и грузов;</w:t>
+          <w:highlight w:val="green"/>
+          <w:lang w:val="ru-RU"/>
+        </w:rPr>
+        <w:t>просмотр состояния заказов и грузов</w:t>
+      </w:r>
+      <w:r>
+        <w:rPr>
+          <w:highlight w:val="green"/>
+          <w:lang w:val="ru-RU"/>
+        </w:rPr>
+        <w:t>;</w:t>
       </w:r>
     </w:p>
     <w:p>
@@ -896,17 +912,20 @@
           <w:numId w:val="2"/>
         </w:numPr>
         <w:rPr>
-          <w:lang w:val="ru-RU"/>
-        </w:rPr>
-      </w:pPr>
-      <w:r>
-        <w:rPr>
+          <w:highlight w:val="yellow"/>
+          <w:lang w:val="ru-RU"/>
+        </w:rPr>
+      </w:pPr>
+      <w:r>
+        <w:rPr>
+          <w:highlight w:val="yellow"/>
           <w:lang w:val="ru-RU"/>
         </w:rPr>
         <w:t>вывод списка</w:t>
       </w:r>
       <w:r>
         <w:rPr>
+          <w:highlight w:val="yellow"/>
           <w:lang w:val="ru-RU"/>
         </w:rPr>
         <w:t xml:space="preserve"> фур, которые подходят для доставки заказа, если:</w:t>
@@ -920,11 +939,13 @@
           <w:numId w:val="2"/>
         </w:numPr>
         <w:rPr>
-          <w:lang w:val="ru-RU"/>
-        </w:rPr>
-      </w:pPr>
-      <w:r>
-        <w:rPr>
+          <w:highlight w:val="yellow"/>
+          <w:lang w:val="ru-RU"/>
+        </w:rPr>
+      </w:pPr>
+      <w:r>
+        <w:rPr>
+          <w:highlight w:val="yellow"/>
           <w:lang w:val="ru-RU"/>
         </w:rPr>
         <w:t>фура находится в исправном состоянии;</w:t>
@@ -938,11 +959,13 @@
           <w:numId w:val="2"/>
         </w:numPr>
         <w:rPr>
-          <w:lang w:val="ru-RU"/>
-        </w:rPr>
-      </w:pPr>
-      <w:r>
-        <w:rPr>
+          <w:highlight w:val="yellow"/>
+          <w:lang w:val="ru-RU"/>
+        </w:rPr>
+      </w:pPr>
+      <w:r>
+        <w:rPr>
+          <w:highlight w:val="yellow"/>
           <w:lang w:val="ru-RU"/>
         </w:rPr>
         <w:t>фура подходит по вместимости (с учетом погрузки/выгрузки грузов в городах по маршруту следования);</w:t>
@@ -956,17 +979,20 @@
           <w:numId w:val="2"/>
         </w:numPr>
         <w:rPr>
-          <w:lang w:val="ru-RU"/>
-        </w:rPr>
-      </w:pPr>
-      <w:r>
-        <w:rPr>
+          <w:highlight w:val="yellow"/>
+          <w:lang w:val="ru-RU"/>
+        </w:rPr>
+      </w:pPr>
+      <w:r>
+        <w:rPr>
+          <w:highlight w:val="yellow"/>
           <w:lang w:val="ru-RU"/>
         </w:rPr>
         <w:t xml:space="preserve">фура не выполняет </w:t>
       </w:r>
       <w:r>
         <w:rPr>
+          <w:highlight w:val="yellow"/>
           <w:lang w:val="ru-RU"/>
         </w:rPr>
         <w:t>в данный момент никаких заказов;</w:t>
@@ -1005,7 +1031,15 @@
         <w:rPr>
           <w:lang w:val="ru-RU"/>
         </w:rPr>
-        <w:t xml:space="preserve">лимит времени за месяц (176 часов) для каждого из водителей в смене не будет превышен в ходе выполнения этого заказа (учесть также </w:t>
+        <w:t>лимит времени за месяц (176 часов) для к</w:t>
+      </w:r>
+      <w:bookmarkStart w:id="0" w:name="_GoBack"/>
+      <w:bookmarkEnd w:id="0"/>
+      <w:r>
+        <w:rPr>
+          <w:lang w:val="ru-RU"/>
+        </w:rPr>
+        <w:t xml:space="preserve">аждого из водителей в смене не будет превышен в ходе выполнения этого заказа (учесть также </w:t>
       </w:r>
       <w:r>
         <w:rPr>
@@ -1022,35 +1056,41 @@
           <w:numId w:val="2"/>
         </w:numPr>
         <w:rPr>
-          <w:lang w:val="ru-RU"/>
-        </w:rPr>
-      </w:pPr>
-      <w:r>
-        <w:rPr>
+          <w:highlight w:val="yellow"/>
+          <w:lang w:val="ru-RU"/>
+        </w:rPr>
+      </w:pPr>
+      <w:r>
+        <w:rPr>
+          <w:highlight w:val="yellow"/>
           <w:lang w:val="ru-RU"/>
         </w:rPr>
         <w:t>водител</w:t>
       </w:r>
       <w:r>
         <w:rPr>
+          <w:highlight w:val="yellow"/>
           <w:lang w:val="ru-RU"/>
         </w:rPr>
         <w:t>ь</w:t>
       </w:r>
       <w:r>
         <w:rPr>
+          <w:highlight w:val="yellow"/>
           <w:lang w:val="ru-RU"/>
         </w:rPr>
         <w:t xml:space="preserve"> не </w:t>
       </w:r>
       <w:r>
         <w:rPr>
+          <w:highlight w:val="yellow"/>
           <w:lang w:val="ru-RU"/>
         </w:rPr>
         <w:t>выполняет сейчас другие заказы</w:t>
       </w:r>
       <w:r>
         <w:rPr>
+          <w:highlight w:val="yellow"/>
           <w:lang w:val="ru-RU"/>
         </w:rPr>
         <w:t>;</w:t>
@@ -1064,17 +1104,20 @@
           <w:numId w:val="2"/>
         </w:numPr>
         <w:rPr>
-          <w:lang w:val="ru-RU"/>
-        </w:rPr>
-      </w:pPr>
-      <w:r>
-        <w:rPr>
+          <w:highlight w:val="yellow"/>
+          <w:lang w:val="ru-RU"/>
+        </w:rPr>
+      </w:pPr>
+      <w:r>
+        <w:rPr>
+          <w:highlight w:val="yellow"/>
           <w:lang w:val="ru-RU"/>
         </w:rPr>
         <w:t xml:space="preserve">при назначении </w:t>
       </w:r>
       <w:r>
         <w:rPr>
+          <w:highlight w:val="yellow"/>
           <w:lang w:val="ru-RU"/>
         </w:rPr>
         <w:t>водитель находится в том же городе, что и фура.</w:t>
@@ -1394,8 +1437,6 @@
         </w:rPr>
         <w:t>Отдых</w:t>
       </w:r>
-      <w:bookmarkStart w:id="0" w:name="_GoBack"/>
-      <w:bookmarkEnd w:id="0"/>
     </w:p>
     <w:p>
       <w:pPr>
@@ -1504,7 +1545,6 @@
       </w:pPr>
       <w:r>
         <w:rPr>
-          <w:highlight w:val="green"/>
           <w:lang w:val="ru-RU"/>
         </w:rPr>
         <w:t>В итоге требуется получить многопользовательское приложение типа клиент-сервер с соединением по сети.</w:t>
@@ -1518,17 +1558,16 @@
       </w:pPr>
       <w:r>
         <w:rPr>
-          <w:highlight w:val="green"/>
           <w:lang w:val="ru-RU"/>
         </w:rPr>
         <w:lastRenderedPageBreak/>
-        <w:t>Все данные хранятся на стороне сервера.</w:t>
-      </w:r>
-      <w:r>
-        <w:rPr>
-          <w:lang w:val="ru-RU"/>
-        </w:rPr>
-        <w:t xml:space="preserve"> Каждый клиент может загружать некоторые данные, после каждой операции изменения данные должны быть синхронизованы с сервером.</w:t>
+        <w:t>Все данные хранятся на стороне сервера. Каждый</w:t>
+      </w:r>
+      <w:r>
+        <w:rPr>
+          <w:lang w:val="ru-RU"/>
+        </w:rPr>
+        <w:t xml:space="preserve"> клиент может загружать некоторые данные, после каждой операции изменения данные должны быть синхронизованы с сервером.</w:t>
       </w:r>
     </w:p>
     <w:p>

</xml_diff>

<commit_message>
Security filters are done Started work on DB support and registration
</commit_message>
<xml_diff>
--- a/FinalTask_Logiweb.docx
+++ b/FinalTask_Logiweb.docx
@@ -46,11 +46,13 @@
     <w:p>
       <w:pPr>
         <w:rPr>
-          <w:lang w:val="ru-RU"/>
-        </w:rPr>
-      </w:pPr>
-      <w:r>
-        <w:rPr>
+          <w:highlight w:val="green"/>
+          <w:lang w:val="ru-RU"/>
+        </w:rPr>
+      </w:pPr>
+      <w:r>
+        <w:rPr>
+          <w:highlight w:val="green"/>
           <w:lang w:val="ru-RU"/>
         </w:rPr>
         <w:t>Существуют следующие виды сущностей:</w:t>
@@ -63,9 +65,15 @@
           <w:ilvl w:val="0"/>
           <w:numId w:val="1"/>
         </w:numPr>
+        <w:rPr>
+          <w:highlight w:val="green"/>
+        </w:rPr>
       </w:pPr>
       <w:proofErr w:type="spellStart"/>
       <w:r>
+        <w:rPr>
+          <w:highlight w:val="green"/>
+        </w:rPr>
         <w:t>Фура</w:t>
       </w:r>
       <w:proofErr w:type="spellEnd"/>
@@ -78,11 +86,13 @@
           <w:numId w:val="1"/>
         </w:numPr>
         <w:rPr>
-          <w:lang w:val="ru-RU"/>
-        </w:rPr>
-      </w:pPr>
-      <w:r>
-        <w:rPr>
+          <w:highlight w:val="green"/>
+          <w:lang w:val="ru-RU"/>
+        </w:rPr>
+      </w:pPr>
+      <w:r>
+        <w:rPr>
+          <w:highlight w:val="green"/>
           <w:lang w:val="ru-RU"/>
         </w:rPr>
         <w:t xml:space="preserve">Рег. номер (2 </w:t>
@@ -91,6 +101,7 @@
       <w:proofErr w:type="gramStart"/>
       <w:r>
         <w:rPr>
+          <w:highlight w:val="green"/>
           <w:lang w:val="ru-RU"/>
         </w:rPr>
         <w:t>лат.буквы</w:t>
@@ -99,6 +110,7 @@
       <w:proofErr w:type="gramEnd"/>
       <w:r>
         <w:rPr>
+          <w:highlight w:val="green"/>
           <w:lang w:val="ru-RU"/>
         </w:rPr>
         <w:t xml:space="preserve"> + 5 цифр)</w:t>
@@ -111,25 +123,43 @@
           <w:ilvl w:val="1"/>
           <w:numId w:val="1"/>
         </w:numPr>
+        <w:rPr>
+          <w:highlight w:val="green"/>
+        </w:rPr>
       </w:pPr>
       <w:proofErr w:type="spellStart"/>
       <w:r>
+        <w:rPr>
+          <w:highlight w:val="green"/>
+        </w:rPr>
         <w:t>Размер</w:t>
       </w:r>
       <w:proofErr w:type="spellEnd"/>
       <w:r>
+        <w:rPr>
+          <w:highlight w:val="green"/>
+        </w:rPr>
         <w:t xml:space="preserve"> </w:t>
       </w:r>
       <w:proofErr w:type="spellStart"/>
       <w:r>
+        <w:rPr>
+          <w:highlight w:val="green"/>
+        </w:rPr>
         <w:t>смены</w:t>
       </w:r>
       <w:proofErr w:type="spellEnd"/>
       <w:r>
+        <w:rPr>
+          <w:highlight w:val="green"/>
+        </w:rPr>
         <w:t xml:space="preserve"> </w:t>
       </w:r>
       <w:proofErr w:type="spellStart"/>
       <w:r>
+        <w:rPr>
+          <w:highlight w:val="green"/>
+        </w:rPr>
         <w:t>водителей</w:t>
       </w:r>
       <w:proofErr w:type="spellEnd"/>
@@ -141,21 +171,36 @@
           <w:ilvl w:val="1"/>
           <w:numId w:val="1"/>
         </w:numPr>
+        <w:rPr>
+          <w:highlight w:val="green"/>
+        </w:rPr>
       </w:pPr>
       <w:proofErr w:type="spellStart"/>
       <w:r>
+        <w:rPr>
+          <w:highlight w:val="green"/>
+        </w:rPr>
         <w:t>Вместимость</w:t>
       </w:r>
       <w:proofErr w:type="spellEnd"/>
       <w:r>
+        <w:rPr>
+          <w:highlight w:val="green"/>
+        </w:rPr>
         <w:t xml:space="preserve"> (</w:t>
       </w:r>
       <w:proofErr w:type="spellStart"/>
       <w:r>
+        <w:rPr>
+          <w:highlight w:val="green"/>
+        </w:rPr>
         <w:t>тонн</w:t>
       </w:r>
       <w:proofErr w:type="spellEnd"/>
       <w:r>
+        <w:rPr>
+          <w:highlight w:val="green"/>
+        </w:rPr>
         <w:t>)</w:t>
       </w:r>
     </w:p>
@@ -166,29 +211,50 @@
           <w:ilvl w:val="1"/>
           <w:numId w:val="1"/>
         </w:numPr>
+        <w:rPr>
+          <w:highlight w:val="green"/>
+        </w:rPr>
       </w:pPr>
       <w:proofErr w:type="spellStart"/>
       <w:r>
+        <w:rPr>
+          <w:highlight w:val="green"/>
+        </w:rPr>
         <w:t>Состояние</w:t>
       </w:r>
       <w:proofErr w:type="spellEnd"/>
       <w:r>
+        <w:rPr>
+          <w:highlight w:val="green"/>
+        </w:rPr>
         <w:t xml:space="preserve"> (</w:t>
       </w:r>
       <w:proofErr w:type="spellStart"/>
       <w:r>
+        <w:rPr>
+          <w:highlight w:val="green"/>
+        </w:rPr>
         <w:t>исправен</w:t>
       </w:r>
       <w:proofErr w:type="spellEnd"/>
       <w:r>
+        <w:rPr>
+          <w:highlight w:val="green"/>
+        </w:rPr>
         <w:t xml:space="preserve">, </w:t>
       </w:r>
       <w:proofErr w:type="spellStart"/>
       <w:r>
+        <w:rPr>
+          <w:highlight w:val="green"/>
+        </w:rPr>
         <w:t>неисправен</w:t>
       </w:r>
       <w:proofErr w:type="spellEnd"/>
       <w:r>
+        <w:rPr>
+          <w:highlight w:val="green"/>
+        </w:rPr>
         <w:t>)</w:t>
       </w:r>
     </w:p>
@@ -200,11 +266,13 @@
           <w:numId w:val="1"/>
         </w:numPr>
         <w:rPr>
-          <w:lang w:val="ru-RU"/>
-        </w:rPr>
-      </w:pPr>
-      <w:r>
-        <w:rPr>
+          <w:highlight w:val="green"/>
+          <w:lang w:val="ru-RU"/>
+        </w:rPr>
+      </w:pPr>
+      <w:r>
+        <w:rPr>
+          <w:highlight w:val="green"/>
           <w:lang w:val="ru-RU"/>
         </w:rPr>
         <w:t>Текущий город</w:t>
@@ -218,11 +286,13 @@
           <w:numId w:val="1"/>
         </w:numPr>
         <w:rPr>
-          <w:lang w:val="ru-RU"/>
-        </w:rPr>
-      </w:pPr>
-      <w:r>
-        <w:rPr>
+          <w:highlight w:val="green"/>
+          <w:lang w:val="ru-RU"/>
+        </w:rPr>
+      </w:pPr>
+      <w:r>
+        <w:rPr>
+          <w:highlight w:val="green"/>
           <w:lang w:val="ru-RU"/>
         </w:rPr>
         <w:t>Водитель</w:t>
@@ -236,11 +306,13 @@
           <w:numId w:val="1"/>
         </w:numPr>
         <w:rPr>
-          <w:lang w:val="ru-RU"/>
-        </w:rPr>
-      </w:pPr>
-      <w:r>
-        <w:rPr>
+          <w:highlight w:val="green"/>
+          <w:lang w:val="ru-RU"/>
+        </w:rPr>
+      </w:pPr>
+      <w:r>
+        <w:rPr>
+          <w:highlight w:val="green"/>
           <w:lang w:val="ru-RU"/>
         </w:rPr>
         <w:t>Имя</w:t>
@@ -254,11 +326,13 @@
           <w:numId w:val="1"/>
         </w:numPr>
         <w:rPr>
-          <w:lang w:val="ru-RU"/>
-        </w:rPr>
-      </w:pPr>
-      <w:r>
-        <w:rPr>
+          <w:highlight w:val="green"/>
+          <w:lang w:val="ru-RU"/>
+        </w:rPr>
+      </w:pPr>
+      <w:r>
+        <w:rPr>
+          <w:highlight w:val="green"/>
           <w:lang w:val="ru-RU"/>
         </w:rPr>
         <w:t>Фамилия</w:t>
@@ -272,11 +346,13 @@
           <w:numId w:val="1"/>
         </w:numPr>
         <w:rPr>
-          <w:lang w:val="ru-RU"/>
-        </w:rPr>
-      </w:pPr>
-      <w:r>
-        <w:rPr>
+          <w:highlight w:val="green"/>
+          <w:lang w:val="ru-RU"/>
+        </w:rPr>
+      </w:pPr>
+      <w:r>
+        <w:rPr>
+          <w:highlight w:val="green"/>
           <w:lang w:val="ru-RU"/>
         </w:rPr>
         <w:t>Личный номер</w:t>
@@ -290,11 +366,13 @@
           <w:numId w:val="1"/>
         </w:numPr>
         <w:rPr>
-          <w:lang w:val="ru-RU"/>
-        </w:rPr>
-      </w:pPr>
-      <w:r>
-        <w:rPr>
+          <w:highlight w:val="green"/>
+          <w:lang w:val="ru-RU"/>
+        </w:rPr>
+      </w:pPr>
+      <w:r>
+        <w:rPr>
+          <w:highlight w:val="green"/>
           <w:lang w:val="ru-RU"/>
         </w:rPr>
         <w:t>Отработано часов в этом месяце</w:t>
@@ -308,11 +386,13 @@
           <w:numId w:val="1"/>
         </w:numPr>
         <w:rPr>
-          <w:lang w:val="ru-RU"/>
-        </w:rPr>
-      </w:pPr>
-      <w:r>
-        <w:rPr>
+          <w:highlight w:val="green"/>
+          <w:lang w:val="ru-RU"/>
+        </w:rPr>
+      </w:pPr>
+      <w:r>
+        <w:rPr>
+          <w:highlight w:val="green"/>
           <w:lang w:val="ru-RU"/>
         </w:rPr>
         <w:t>Статус (отдых, в смене, за рулем)</w:t>
@@ -326,11 +406,13 @@
           <w:numId w:val="1"/>
         </w:numPr>
         <w:rPr>
-          <w:lang w:val="ru-RU"/>
-        </w:rPr>
-      </w:pPr>
-      <w:r>
-        <w:rPr>
+          <w:highlight w:val="green"/>
+          <w:lang w:val="ru-RU"/>
+        </w:rPr>
+      </w:pPr>
+      <w:r>
+        <w:rPr>
+          <w:highlight w:val="green"/>
           <w:lang w:val="ru-RU"/>
         </w:rPr>
         <w:t>Текущий город</w:t>
@@ -344,11 +426,13 @@
           <w:numId w:val="1"/>
         </w:numPr>
         <w:rPr>
-          <w:lang w:val="ru-RU"/>
-        </w:rPr>
-      </w:pPr>
-      <w:r>
-        <w:rPr>
+          <w:highlight w:val="green"/>
+          <w:lang w:val="ru-RU"/>
+        </w:rPr>
+      </w:pPr>
+      <w:r>
+        <w:rPr>
+          <w:highlight w:val="green"/>
           <w:lang w:val="ru-RU"/>
         </w:rPr>
         <w:t>Текущая фура</w:t>
@@ -361,9 +445,15 @@
           <w:ilvl w:val="0"/>
           <w:numId w:val="1"/>
         </w:numPr>
+        <w:rPr>
+          <w:highlight w:val="green"/>
+        </w:rPr>
       </w:pPr>
       <w:proofErr w:type="spellStart"/>
       <w:r>
+        <w:rPr>
+          <w:highlight w:val="green"/>
+        </w:rPr>
         <w:t>Заказ</w:t>
       </w:r>
       <w:proofErr w:type="spellEnd"/>
@@ -375,17 +465,29 @@
           <w:ilvl w:val="1"/>
           <w:numId w:val="1"/>
         </w:numPr>
+        <w:rPr>
+          <w:highlight w:val="green"/>
+        </w:rPr>
       </w:pPr>
       <w:proofErr w:type="spellStart"/>
       <w:r>
+        <w:rPr>
+          <w:highlight w:val="green"/>
+        </w:rPr>
         <w:t>Уникальный</w:t>
       </w:r>
       <w:proofErr w:type="spellEnd"/>
       <w:r>
+        <w:rPr>
+          <w:highlight w:val="green"/>
+        </w:rPr>
         <w:t xml:space="preserve"> </w:t>
       </w:r>
       <w:proofErr w:type="spellStart"/>
       <w:r>
+        <w:rPr>
+          <w:highlight w:val="green"/>
+        </w:rPr>
         <w:t>номер</w:t>
       </w:r>
       <w:proofErr w:type="spellEnd"/>
@@ -397,30 +499,49 @@
           <w:ilvl w:val="1"/>
           <w:numId w:val="1"/>
         </w:numPr>
-      </w:pPr>
-      <w:r>
-        <w:rPr>
+        <w:rPr>
+          <w:highlight w:val="green"/>
+        </w:rPr>
+      </w:pPr>
+      <w:r>
+        <w:rPr>
+          <w:highlight w:val="green"/>
           <w:lang w:val="ru-RU"/>
         </w:rPr>
         <w:t>Выполнен</w:t>
       </w:r>
       <w:r>
+        <w:rPr>
+          <w:highlight w:val="green"/>
+        </w:rPr>
         <w:t xml:space="preserve"> (</w:t>
       </w:r>
       <w:proofErr w:type="spellStart"/>
       <w:r>
+        <w:rPr>
+          <w:highlight w:val="green"/>
+        </w:rPr>
         <w:t>да</w:t>
       </w:r>
       <w:proofErr w:type="spellEnd"/>
       <w:r>
+        <w:rPr>
+          <w:highlight w:val="green"/>
+        </w:rPr>
         <w:t>/</w:t>
       </w:r>
       <w:proofErr w:type="spellStart"/>
       <w:r>
+        <w:rPr>
+          <w:highlight w:val="green"/>
+        </w:rPr>
         <w:t>нет</w:t>
       </w:r>
       <w:proofErr w:type="spellEnd"/>
       <w:r>
+        <w:rPr>
+          <w:highlight w:val="green"/>
+        </w:rPr>
         <w:t>)</w:t>
       </w:r>
     </w:p>
@@ -431,25 +552,43 @@
           <w:ilvl w:val="1"/>
           <w:numId w:val="1"/>
         </w:numPr>
+        <w:rPr>
+          <w:highlight w:val="green"/>
+        </w:rPr>
       </w:pPr>
       <w:proofErr w:type="spellStart"/>
       <w:r>
+        <w:rPr>
+          <w:highlight w:val="green"/>
+        </w:rPr>
         <w:t>Список</w:t>
       </w:r>
       <w:proofErr w:type="spellEnd"/>
       <w:r>
+        <w:rPr>
+          <w:highlight w:val="green"/>
+        </w:rPr>
         <w:t xml:space="preserve"> </w:t>
       </w:r>
       <w:proofErr w:type="spellStart"/>
       <w:r>
+        <w:rPr>
+          <w:highlight w:val="green"/>
+        </w:rPr>
         <w:t>маршрутных</w:t>
       </w:r>
       <w:proofErr w:type="spellEnd"/>
       <w:r>
+        <w:rPr>
+          <w:highlight w:val="green"/>
+        </w:rPr>
         <w:t xml:space="preserve"> </w:t>
       </w:r>
       <w:proofErr w:type="spellStart"/>
       <w:r>
+        <w:rPr>
+          <w:highlight w:val="green"/>
+        </w:rPr>
         <w:t>точек</w:t>
       </w:r>
       <w:proofErr w:type="spellEnd"/>
@@ -461,9 +600,15 @@
           <w:ilvl w:val="2"/>
           <w:numId w:val="1"/>
         </w:numPr>
+        <w:rPr>
+          <w:highlight w:val="green"/>
+        </w:rPr>
       </w:pPr>
       <w:proofErr w:type="spellStart"/>
       <w:r>
+        <w:rPr>
+          <w:highlight w:val="green"/>
+        </w:rPr>
         <w:t>Город</w:t>
       </w:r>
       <w:proofErr w:type="spellEnd"/>
@@ -475,9 +620,15 @@
           <w:ilvl w:val="2"/>
           <w:numId w:val="1"/>
         </w:numPr>
+        <w:rPr>
+          <w:highlight w:val="green"/>
+        </w:rPr>
       </w:pPr>
       <w:proofErr w:type="spellStart"/>
       <w:r>
+        <w:rPr>
+          <w:highlight w:val="green"/>
+        </w:rPr>
         <w:t>Груз</w:t>
       </w:r>
       <w:proofErr w:type="spellEnd"/>
@@ -489,28 +640,42 @@
           <w:ilvl w:val="2"/>
           <w:numId w:val="1"/>
         </w:numPr>
-      </w:pPr>
-      <w:r>
-        <w:rPr>
+        <w:rPr>
+          <w:highlight w:val="green"/>
+        </w:rPr>
+      </w:pPr>
+      <w:r>
+        <w:rPr>
+          <w:highlight w:val="green"/>
           <w:lang w:val="ru-RU"/>
         </w:rPr>
         <w:t>Тип (п</w:t>
       </w:r>
       <w:proofErr w:type="spellStart"/>
       <w:r>
+        <w:rPr>
+          <w:highlight w:val="green"/>
+        </w:rPr>
         <w:t>огрузка</w:t>
       </w:r>
       <w:proofErr w:type="spellEnd"/>
       <w:r>
+        <w:rPr>
+          <w:highlight w:val="green"/>
+        </w:rPr>
         <w:t>/</w:t>
       </w:r>
       <w:proofErr w:type="spellStart"/>
       <w:r>
+        <w:rPr>
+          <w:highlight w:val="green"/>
+        </w:rPr>
         <w:t>выгрузка</w:t>
       </w:r>
       <w:proofErr w:type="spellEnd"/>
       <w:r>
         <w:rPr>
+          <w:highlight w:val="green"/>
           <w:lang w:val="ru-RU"/>
         </w:rPr>
         <w:t>)</w:t>
@@ -523,9 +688,13 @@
           <w:ilvl w:val="1"/>
           <w:numId w:val="1"/>
         </w:numPr>
-      </w:pPr>
-      <w:r>
-        <w:rPr>
+        <w:rPr>
+          <w:highlight w:val="green"/>
+        </w:rPr>
+      </w:pPr>
+      <w:r>
+        <w:rPr>
+          <w:highlight w:val="green"/>
           <w:lang w:val="ru-RU"/>
         </w:rPr>
         <w:t>Фура назначенная выполнять заказ</w:t>
@@ -538,9 +707,13 @@
           <w:ilvl w:val="1"/>
           <w:numId w:val="1"/>
         </w:numPr>
-      </w:pPr>
-      <w:r>
-        <w:rPr>
+        <w:rPr>
+          <w:highlight w:val="green"/>
+        </w:rPr>
+      </w:pPr>
+      <w:r>
+        <w:rPr>
+          <w:highlight w:val="green"/>
           <w:lang w:val="ru-RU"/>
         </w:rPr>
         <w:t>Список водителей, которые выполняют заказ</w:t>
@@ -553,9 +726,15 @@
           <w:ilvl w:val="0"/>
           <w:numId w:val="1"/>
         </w:numPr>
+        <w:rPr>
+          <w:highlight w:val="green"/>
+        </w:rPr>
       </w:pPr>
       <w:proofErr w:type="spellStart"/>
       <w:r>
+        <w:rPr>
+          <w:highlight w:val="green"/>
+        </w:rPr>
         <w:t>Груз</w:t>
       </w:r>
       <w:proofErr w:type="spellEnd"/>
@@ -567,17 +746,29 @@
           <w:ilvl w:val="1"/>
           <w:numId w:val="1"/>
         </w:numPr>
+        <w:rPr>
+          <w:highlight w:val="green"/>
+        </w:rPr>
       </w:pPr>
       <w:proofErr w:type="spellStart"/>
       <w:r>
+        <w:rPr>
+          <w:highlight w:val="green"/>
+        </w:rPr>
         <w:t>Номер</w:t>
       </w:r>
       <w:proofErr w:type="spellEnd"/>
       <w:r>
+        <w:rPr>
+          <w:highlight w:val="green"/>
+        </w:rPr>
         <w:t xml:space="preserve"> </w:t>
       </w:r>
       <w:proofErr w:type="spellStart"/>
       <w:r>
+        <w:rPr>
+          <w:highlight w:val="green"/>
+        </w:rPr>
         <w:t>груза</w:t>
       </w:r>
       <w:proofErr w:type="spellEnd"/>
@@ -589,9 +780,15 @@
           <w:ilvl w:val="1"/>
           <w:numId w:val="1"/>
         </w:numPr>
+        <w:rPr>
+          <w:highlight w:val="green"/>
+        </w:rPr>
       </w:pPr>
       <w:proofErr w:type="spellStart"/>
       <w:r>
+        <w:rPr>
+          <w:highlight w:val="green"/>
+        </w:rPr>
         <w:t>Наименование</w:t>
       </w:r>
       <w:proofErr w:type="spellEnd"/>
@@ -603,22 +800,35 @@
           <w:ilvl w:val="1"/>
           <w:numId w:val="1"/>
         </w:numPr>
+        <w:rPr>
+          <w:highlight w:val="green"/>
+        </w:rPr>
       </w:pPr>
       <w:proofErr w:type="spellStart"/>
       <w:r>
+        <w:rPr>
+          <w:highlight w:val="green"/>
+        </w:rPr>
         <w:t>Масса</w:t>
       </w:r>
       <w:proofErr w:type="spellEnd"/>
       <w:r>
+        <w:rPr>
+          <w:highlight w:val="green"/>
+        </w:rPr>
         <w:t xml:space="preserve"> (в </w:t>
       </w:r>
       <w:r>
         <w:rPr>
+          <w:highlight w:val="green"/>
           <w:lang w:val="ru-RU"/>
         </w:rPr>
         <w:t>кг</w:t>
       </w:r>
       <w:r>
+        <w:rPr>
+          <w:highlight w:val="green"/>
+        </w:rPr>
         <w:t>)</w:t>
       </w:r>
     </w:p>
@@ -629,37 +839,64 @@
           <w:ilvl w:val="1"/>
           <w:numId w:val="1"/>
         </w:numPr>
+        <w:rPr>
+          <w:highlight w:val="green"/>
+        </w:rPr>
       </w:pPr>
       <w:proofErr w:type="spellStart"/>
       <w:r>
+        <w:rPr>
+          <w:highlight w:val="green"/>
+        </w:rPr>
         <w:t>Статус</w:t>
       </w:r>
       <w:proofErr w:type="spellEnd"/>
       <w:r>
+        <w:rPr>
+          <w:highlight w:val="green"/>
+        </w:rPr>
         <w:t xml:space="preserve"> (</w:t>
       </w:r>
       <w:proofErr w:type="spellStart"/>
       <w:r>
+        <w:rPr>
+          <w:highlight w:val="green"/>
+        </w:rPr>
         <w:t>подготовлен</w:t>
       </w:r>
       <w:proofErr w:type="spellEnd"/>
       <w:r>
+        <w:rPr>
+          <w:highlight w:val="green"/>
+        </w:rPr>
         <w:t xml:space="preserve">, </w:t>
       </w:r>
       <w:proofErr w:type="spellStart"/>
       <w:r>
+        <w:rPr>
+          <w:highlight w:val="green"/>
+        </w:rPr>
         <w:t>отгружен</w:t>
       </w:r>
       <w:proofErr w:type="spellEnd"/>
       <w:r>
+        <w:rPr>
+          <w:highlight w:val="green"/>
+        </w:rPr>
         <w:t xml:space="preserve">, </w:t>
       </w:r>
       <w:proofErr w:type="spellStart"/>
       <w:r>
+        <w:rPr>
+          <w:highlight w:val="green"/>
+        </w:rPr>
         <w:t>доставлен</w:t>
       </w:r>
       <w:proofErr w:type="spellEnd"/>
       <w:r>
+        <w:rPr>
+          <w:highlight w:val="green"/>
+        </w:rPr>
         <w:t>)</w:t>
       </w:r>
     </w:p>
@@ -671,11 +908,13 @@
           <w:numId w:val="1"/>
         </w:numPr>
         <w:rPr>
-          <w:lang w:val="ru-RU"/>
-        </w:rPr>
-      </w:pPr>
-      <w:r>
-        <w:rPr>
+          <w:highlight w:val="green"/>
+          <w:lang w:val="ru-RU"/>
+        </w:rPr>
+      </w:pPr>
+      <w:r>
+        <w:rPr>
+          <w:highlight w:val="green"/>
           <w:lang w:val="ru-RU"/>
         </w:rPr>
         <w:t>Карта страны</w:t>
@@ -689,11 +928,13 @@
           <w:numId w:val="1"/>
         </w:numPr>
         <w:rPr>
-          <w:lang w:val="ru-RU"/>
-        </w:rPr>
-      </w:pPr>
-      <w:r>
-        <w:rPr>
+          <w:highlight w:val="green"/>
+          <w:lang w:val="ru-RU"/>
+        </w:rPr>
+      </w:pPr>
+      <w:r>
+        <w:rPr>
+          <w:highlight w:val="green"/>
           <w:lang w:val="ru-RU"/>
         </w:rPr>
         <w:t>Города</w:t>
@@ -707,11 +948,13 @@
           <w:numId w:val="1"/>
         </w:numPr>
         <w:rPr>
-          <w:lang w:val="ru-RU"/>
-        </w:rPr>
-      </w:pPr>
-      <w:r>
-        <w:rPr>
+          <w:highlight w:val="green"/>
+          <w:lang w:val="ru-RU"/>
+        </w:rPr>
+      </w:pPr>
+      <w:r>
+        <w:rPr>
+          <w:highlight w:val="green"/>
           <w:lang w:val="ru-RU"/>
         </w:rPr>
         <w:t>Расстояния</w:t>
@@ -734,6 +977,8 @@
         </w:rPr>
         <w:t>Приложение должно обеспечивать следующую функциональность:</w:t>
       </w:r>
+      <w:bookmarkStart w:id="0" w:name="_GoBack"/>
+      <w:bookmarkEnd w:id="0"/>
     </w:p>
     <w:p>
       <w:pPr>
@@ -912,20 +1157,20 @@
           <w:numId w:val="2"/>
         </w:numPr>
         <w:rPr>
-          <w:highlight w:val="yellow"/>
-          <w:lang w:val="ru-RU"/>
-        </w:rPr>
-      </w:pPr>
-      <w:r>
-        <w:rPr>
-          <w:highlight w:val="yellow"/>
+          <w:highlight w:val="green"/>
+          <w:lang w:val="ru-RU"/>
+        </w:rPr>
+      </w:pPr>
+      <w:r>
+        <w:rPr>
+          <w:highlight w:val="green"/>
           <w:lang w:val="ru-RU"/>
         </w:rPr>
         <w:t>вывод списка</w:t>
       </w:r>
       <w:r>
         <w:rPr>
-          <w:highlight w:val="yellow"/>
+          <w:highlight w:val="green"/>
           <w:lang w:val="ru-RU"/>
         </w:rPr>
         <w:t xml:space="preserve"> фур, которые подходят для доставки заказа, если:</w:t>
@@ -939,13 +1184,13 @@
           <w:numId w:val="2"/>
         </w:numPr>
         <w:rPr>
-          <w:highlight w:val="yellow"/>
-          <w:lang w:val="ru-RU"/>
-        </w:rPr>
-      </w:pPr>
-      <w:r>
-        <w:rPr>
-          <w:highlight w:val="yellow"/>
+          <w:highlight w:val="green"/>
+          <w:lang w:val="ru-RU"/>
+        </w:rPr>
+      </w:pPr>
+      <w:r>
+        <w:rPr>
+          <w:highlight w:val="green"/>
           <w:lang w:val="ru-RU"/>
         </w:rPr>
         <w:t>фура находится в исправном состоянии;</w:t>
@@ -959,13 +1204,13 @@
           <w:numId w:val="2"/>
         </w:numPr>
         <w:rPr>
-          <w:highlight w:val="yellow"/>
-          <w:lang w:val="ru-RU"/>
-        </w:rPr>
-      </w:pPr>
-      <w:r>
-        <w:rPr>
-          <w:highlight w:val="yellow"/>
+          <w:highlight w:val="green"/>
+          <w:lang w:val="ru-RU"/>
+        </w:rPr>
+      </w:pPr>
+      <w:r>
+        <w:rPr>
+          <w:highlight w:val="green"/>
           <w:lang w:val="ru-RU"/>
         </w:rPr>
         <w:t>фура подходит по вместимости (с учетом погрузки/выгрузки грузов в городах по маршруту следования);</w:t>
@@ -979,20 +1224,20 @@
           <w:numId w:val="2"/>
         </w:numPr>
         <w:rPr>
-          <w:highlight w:val="yellow"/>
-          <w:lang w:val="ru-RU"/>
-        </w:rPr>
-      </w:pPr>
-      <w:r>
-        <w:rPr>
-          <w:highlight w:val="yellow"/>
+          <w:highlight w:val="green"/>
+          <w:lang w:val="ru-RU"/>
+        </w:rPr>
+      </w:pPr>
+      <w:r>
+        <w:rPr>
+          <w:highlight w:val="green"/>
           <w:lang w:val="ru-RU"/>
         </w:rPr>
         <w:t xml:space="preserve">фура не выполняет </w:t>
       </w:r>
       <w:r>
         <w:rPr>
-          <w:highlight w:val="yellow"/>
+          <w:highlight w:val="green"/>
           <w:lang w:val="ru-RU"/>
         </w:rPr>
         <w:t>в данный момент никаких заказов;</w:t>
@@ -1006,11 +1251,13 @@
           <w:numId w:val="2"/>
         </w:numPr>
         <w:rPr>
-          <w:lang w:val="ru-RU"/>
-        </w:rPr>
-      </w:pPr>
-      <w:r>
-        <w:rPr>
+          <w:highlight w:val="green"/>
+          <w:lang w:val="ru-RU"/>
+        </w:rPr>
+      </w:pPr>
+      <w:r>
+        <w:rPr>
+          <w:highlight w:val="green"/>
           <w:lang w:val="ru-RU"/>
         </w:rPr>
         <w:t>подбор и назначение водителей на основании размера смены используемой фуры и примерного времени в пути (рассчитывается по карте городов и путевым точкам):</w:t>
@@ -1024,25 +1271,20 @@
           <w:numId w:val="2"/>
         </w:numPr>
         <w:rPr>
-          <w:lang w:val="ru-RU"/>
-        </w:rPr>
-      </w:pPr>
-      <w:r>
-        <w:rPr>
-          <w:lang w:val="ru-RU"/>
-        </w:rPr>
-        <w:t>лимит времени за месяц (176 часов) для к</w:t>
-      </w:r>
-      <w:bookmarkStart w:id="0" w:name="_GoBack"/>
-      <w:bookmarkEnd w:id="0"/>
-      <w:r>
-        <w:rPr>
-          <w:lang w:val="ru-RU"/>
-        </w:rPr>
-        <w:t xml:space="preserve">аждого из водителей в смене не будет превышен в ходе выполнения этого заказа (учесть также </w:t>
-      </w:r>
-      <w:r>
-        <w:rPr>
+          <w:highlight w:val="green"/>
+          <w:lang w:val="ru-RU"/>
+        </w:rPr>
+      </w:pPr>
+      <w:r>
+        <w:rPr>
+          <w:highlight w:val="green"/>
+          <w:lang w:val="ru-RU"/>
+        </w:rPr>
+        <w:t xml:space="preserve">лимит времени за месяц (176 часов) для каждого из водителей в смене не будет превышен в ходе выполнения этого заказа (учесть также </w:t>
+      </w:r>
+      <w:r>
+        <w:rPr>
+          <w:highlight w:val="green"/>
           <w:lang w:val="ru-RU"/>
         </w:rPr>
         <w:t>смену месяцев в ходе заказа);</w:t>
@@ -1056,41 +1298,41 @@
           <w:numId w:val="2"/>
         </w:numPr>
         <w:rPr>
-          <w:highlight w:val="yellow"/>
-          <w:lang w:val="ru-RU"/>
-        </w:rPr>
-      </w:pPr>
-      <w:r>
-        <w:rPr>
-          <w:highlight w:val="yellow"/>
+          <w:highlight w:val="green"/>
+          <w:lang w:val="ru-RU"/>
+        </w:rPr>
+      </w:pPr>
+      <w:r>
+        <w:rPr>
+          <w:highlight w:val="green"/>
           <w:lang w:val="ru-RU"/>
         </w:rPr>
         <w:t>водител</w:t>
       </w:r>
       <w:r>
         <w:rPr>
-          <w:highlight w:val="yellow"/>
+          <w:highlight w:val="green"/>
           <w:lang w:val="ru-RU"/>
         </w:rPr>
         <w:t>ь</w:t>
       </w:r>
       <w:r>
         <w:rPr>
-          <w:highlight w:val="yellow"/>
+          <w:highlight w:val="green"/>
           <w:lang w:val="ru-RU"/>
         </w:rPr>
         <w:t xml:space="preserve"> не </w:t>
       </w:r>
       <w:r>
         <w:rPr>
-          <w:highlight w:val="yellow"/>
+          <w:highlight w:val="green"/>
           <w:lang w:val="ru-RU"/>
         </w:rPr>
         <w:t>выполняет сейчас другие заказы</w:t>
       </w:r>
       <w:r>
         <w:rPr>
-          <w:highlight w:val="yellow"/>
+          <w:highlight w:val="green"/>
           <w:lang w:val="ru-RU"/>
         </w:rPr>
         <w:t>;</w:t>
@@ -1104,20 +1346,20 @@
           <w:numId w:val="2"/>
         </w:numPr>
         <w:rPr>
-          <w:highlight w:val="yellow"/>
-          <w:lang w:val="ru-RU"/>
-        </w:rPr>
-      </w:pPr>
-      <w:r>
-        <w:rPr>
-          <w:highlight w:val="yellow"/>
+          <w:highlight w:val="green"/>
+          <w:lang w:val="ru-RU"/>
+        </w:rPr>
+      </w:pPr>
+      <w:r>
+        <w:rPr>
+          <w:highlight w:val="green"/>
           <w:lang w:val="ru-RU"/>
         </w:rPr>
         <w:t xml:space="preserve">при назначении </w:t>
       </w:r>
       <w:r>
         <w:rPr>
-          <w:highlight w:val="yellow"/>
+          <w:highlight w:val="green"/>
           <w:lang w:val="ru-RU"/>
         </w:rPr>
         <w:t>водитель находится в том же городе, что и фура.</w:t>
@@ -1302,29 +1544,34 @@
           <w:numId w:val="2"/>
         </w:numPr>
         <w:rPr>
-          <w:lang w:val="ru-RU"/>
-        </w:rPr>
-      </w:pPr>
-      <w:r>
-        <w:rPr>
+          <w:highlight w:val="green"/>
+          <w:lang w:val="ru-RU"/>
+        </w:rPr>
+      </w:pPr>
+      <w:r>
+        <w:rPr>
+          <w:highlight w:val="green"/>
           <w:lang w:val="ru-RU"/>
         </w:rPr>
         <w:t>изменять</w:t>
       </w:r>
       <w:r>
         <w:rPr>
+          <w:highlight w:val="green"/>
           <w:lang w:val="ru-RU"/>
         </w:rPr>
         <w:t xml:space="preserve"> фактическое время работы</w:t>
       </w:r>
       <w:r>
         <w:rPr>
+          <w:highlight w:val="green"/>
           <w:lang w:val="ru-RU"/>
         </w:rPr>
         <w:t xml:space="preserve"> и статус заказа</w:t>
       </w:r>
       <w:r>
         <w:rPr>
+          <w:highlight w:val="green"/>
           <w:lang w:val="ru-RU"/>
         </w:rPr>
         <w:t>:</w:t>
@@ -1338,11 +1585,13 @@
           <w:numId w:val="2"/>
         </w:numPr>
         <w:rPr>
-          <w:lang w:val="ru-RU"/>
-        </w:rPr>
-      </w:pPr>
-      <w:r>
-        <w:rPr>
+          <w:highlight w:val="green"/>
+          <w:lang w:val="ru-RU"/>
+        </w:rPr>
+      </w:pPr>
+      <w:r>
+        <w:rPr>
+          <w:highlight w:val="green"/>
           <w:lang w:val="ru-RU"/>
         </w:rPr>
         <w:t>водитель заступил/окончил смену</w:t>
@@ -1356,11 +1605,13 @@
           <w:numId w:val="2"/>
         </w:numPr>
         <w:rPr>
-          <w:lang w:val="ru-RU"/>
-        </w:rPr>
-      </w:pPr>
-      <w:r>
-        <w:rPr>
+          <w:highlight w:val="green"/>
+          <w:lang w:val="ru-RU"/>
+        </w:rPr>
+      </w:pPr>
+      <w:r>
+        <w:rPr>
+          <w:highlight w:val="green"/>
           <w:lang w:val="ru-RU"/>
         </w:rPr>
         <w:t xml:space="preserve">водитель изменил статус: </w:t>
@@ -1374,11 +1625,13 @@
           <w:numId w:val="2"/>
         </w:numPr>
         <w:rPr>
-          <w:lang w:val="ru-RU"/>
-        </w:rPr>
-      </w:pPr>
-      <w:r>
-        <w:rPr>
+          <w:highlight w:val="green"/>
+          <w:lang w:val="ru-RU"/>
+        </w:rPr>
+      </w:pPr>
+      <w:r>
+        <w:rPr>
+          <w:highlight w:val="green"/>
           <w:lang w:val="ru-RU"/>
         </w:rPr>
         <w:t xml:space="preserve">За рулём </w:t>
@@ -1392,11 +1645,13 @@
           <w:numId w:val="2"/>
         </w:numPr>
         <w:rPr>
-          <w:lang w:val="ru-RU"/>
-        </w:rPr>
-      </w:pPr>
-      <w:r>
-        <w:rPr>
+          <w:highlight w:val="green"/>
+          <w:lang w:val="ru-RU"/>
+        </w:rPr>
+      </w:pPr>
+      <w:r>
+        <w:rPr>
+          <w:highlight w:val="green"/>
           <w:lang w:val="ru-RU"/>
         </w:rPr>
         <w:t>Второй водитель</w:t>
@@ -1410,11 +1665,13 @@
           <w:numId w:val="2"/>
         </w:numPr>
         <w:rPr>
-          <w:lang w:val="ru-RU"/>
-        </w:rPr>
-      </w:pPr>
-      <w:r>
-        <w:rPr>
+          <w:highlight w:val="green"/>
+          <w:lang w:val="ru-RU"/>
+        </w:rPr>
+      </w:pPr>
+      <w:r>
+        <w:rPr>
+          <w:highlight w:val="green"/>
           <w:lang w:val="ru-RU"/>
         </w:rPr>
         <w:t>Погрузочно-разгрузочные работы</w:t>
@@ -1428,11 +1685,13 @@
           <w:numId w:val="2"/>
         </w:numPr>
         <w:rPr>
-          <w:lang w:val="ru-RU"/>
-        </w:rPr>
-      </w:pPr>
-      <w:r>
-        <w:rPr>
+          <w:highlight w:val="green"/>
+          <w:lang w:val="ru-RU"/>
+        </w:rPr>
+      </w:pPr>
+      <w:r>
+        <w:rPr>
+          <w:highlight w:val="green"/>
           <w:lang w:val="ru-RU"/>
         </w:rPr>
         <w:t>Отдых</w:t>
@@ -1446,11 +1705,13 @@
           <w:numId w:val="2"/>
         </w:numPr>
         <w:rPr>
-          <w:lang w:val="ru-RU"/>
-        </w:rPr>
-      </w:pPr>
-      <w:r>
-        <w:rPr>
+          <w:highlight w:val="green"/>
+          <w:lang w:val="ru-RU"/>
+        </w:rPr>
+      </w:pPr>
+      <w:r>
+        <w:rPr>
+          <w:highlight w:val="green"/>
           <w:lang w:val="ru-RU"/>
         </w:rPr>
         <w:t>водитель получил/выгрузил груз (изменить статус заказа)</w:t>
@@ -1464,11 +1725,13 @@
           <w:numId w:val="2"/>
         </w:numPr>
         <w:rPr>
-          <w:lang w:val="ru-RU"/>
-        </w:rPr>
-      </w:pPr>
-      <w:r>
-        <w:rPr>
+          <w:highlight w:val="green"/>
+          <w:lang w:val="ru-RU"/>
+        </w:rPr>
+      </w:pPr>
+      <w:r>
+        <w:rPr>
+          <w:highlight w:val="green"/>
           <w:lang w:val="ru-RU"/>
         </w:rPr>
         <w:t>Загрузил</w:t>
@@ -1482,11 +1745,13 @@
           <w:numId w:val="2"/>
         </w:numPr>
         <w:rPr>
-          <w:lang w:val="ru-RU"/>
-        </w:rPr>
-      </w:pPr>
-      <w:r>
-        <w:rPr>
+          <w:highlight w:val="green"/>
+          <w:lang w:val="ru-RU"/>
+        </w:rPr>
+      </w:pPr>
+      <w:r>
+        <w:rPr>
+          <w:highlight w:val="green"/>
           <w:lang w:val="ru-RU"/>
         </w:rPr>
         <w:t>Выгрузил</w:t>
@@ -2684,64 +2949,126 @@
         </w:rPr>
         <w:t xml:space="preserve"> </w:t>
       </w:r>
-      <w:hyperlink r:id="rId7" w:history="1">
-        <w:r>
-          <w:rPr>
-            <w:rStyle w:val="af0"/>
-          </w:rPr>
-          <w:t>https</w:t>
-        </w:r>
-        <w:r>
-          <w:rPr>
-            <w:rStyle w:val="af0"/>
-            <w:lang w:val="ru-RU"/>
-          </w:rPr>
-          <w:t>://</w:t>
-        </w:r>
-        <w:r>
-          <w:rPr>
-            <w:rStyle w:val="af0"/>
-          </w:rPr>
-          <w:t>cloud</w:t>
-        </w:r>
-        <w:r>
-          <w:rPr>
-            <w:rStyle w:val="af0"/>
-            <w:lang w:val="ru-RU"/>
-          </w:rPr>
-          <w:t>.</w:t>
-        </w:r>
-        <w:proofErr w:type="spellStart"/>
-        <w:r>
-          <w:rPr>
-            <w:rStyle w:val="af0"/>
-          </w:rPr>
-          <w:t>yandex</w:t>
-        </w:r>
-        <w:proofErr w:type="spellEnd"/>
-        <w:r>
-          <w:rPr>
-            <w:rStyle w:val="af0"/>
-            <w:lang w:val="ru-RU"/>
-          </w:rPr>
-          <w:t>.</w:t>
-        </w:r>
-        <w:proofErr w:type="spellStart"/>
-        <w:r>
-          <w:rPr>
-            <w:rStyle w:val="af0"/>
-          </w:rPr>
-          <w:t>ru</w:t>
-        </w:r>
-        <w:proofErr w:type="spellEnd"/>
-        <w:r>
-          <w:rPr>
-            <w:rStyle w:val="af0"/>
-            <w:lang w:val="ru-RU"/>
-          </w:rPr>
-          <w:t>/</w:t>
-        </w:r>
-      </w:hyperlink>
+      <w:r>
+        <w:fldChar w:fldCharType="begin"/>
+      </w:r>
+      <w:r>
+        <w:rPr>
+          <w:lang w:val="ru-RU"/>
+        </w:rPr>
+        <w:instrText xml:space="preserve"> </w:instrText>
+      </w:r>
+      <w:r>
+        <w:instrText>HYPERLINK</w:instrText>
+      </w:r>
+      <w:r>
+        <w:rPr>
+          <w:lang w:val="ru-RU"/>
+        </w:rPr>
+        <w:instrText xml:space="preserve"> "</w:instrText>
+      </w:r>
+      <w:r>
+        <w:instrText>https</w:instrText>
+      </w:r>
+      <w:r>
+        <w:rPr>
+          <w:lang w:val="ru-RU"/>
+        </w:rPr>
+        <w:instrText>://</w:instrText>
+      </w:r>
+      <w:r>
+        <w:instrText>cloud</w:instrText>
+      </w:r>
+      <w:r>
+        <w:rPr>
+          <w:lang w:val="ru-RU"/>
+        </w:rPr>
+        <w:instrText>.</w:instrText>
+      </w:r>
+      <w:r>
+        <w:instrText>yandex</w:instrText>
+      </w:r>
+      <w:r>
+        <w:rPr>
+          <w:lang w:val="ru-RU"/>
+        </w:rPr>
+        <w:instrText>.</w:instrText>
+      </w:r>
+      <w:r>
+        <w:instrText>ru</w:instrText>
+      </w:r>
+      <w:r>
+        <w:rPr>
+          <w:lang w:val="ru-RU"/>
+        </w:rPr>
+        <w:instrText xml:space="preserve">/" </w:instrText>
+      </w:r>
+      <w:r>
+        <w:fldChar w:fldCharType="separate"/>
+      </w:r>
+      <w:r>
+        <w:rPr>
+          <w:rStyle w:val="af0"/>
+        </w:rPr>
+        <w:t>https</w:t>
+      </w:r>
+      <w:r>
+        <w:rPr>
+          <w:rStyle w:val="af0"/>
+          <w:lang w:val="ru-RU"/>
+        </w:rPr>
+        <w:t>://</w:t>
+      </w:r>
+      <w:r>
+        <w:rPr>
+          <w:rStyle w:val="af0"/>
+        </w:rPr>
+        <w:t>cloud</w:t>
+      </w:r>
+      <w:r>
+        <w:rPr>
+          <w:rStyle w:val="af0"/>
+          <w:lang w:val="ru-RU"/>
+        </w:rPr>
+        <w:t>.</w:t>
+      </w:r>
+      <w:proofErr w:type="spellStart"/>
+      <w:r>
+        <w:rPr>
+          <w:rStyle w:val="af0"/>
+        </w:rPr>
+        <w:t>yandex</w:t>
+      </w:r>
+      <w:proofErr w:type="spellEnd"/>
+      <w:r>
+        <w:rPr>
+          <w:rStyle w:val="af0"/>
+          <w:lang w:val="ru-RU"/>
+        </w:rPr>
+        <w:t>.</w:t>
+      </w:r>
+      <w:proofErr w:type="spellStart"/>
+      <w:r>
+        <w:rPr>
+          <w:rStyle w:val="af0"/>
+        </w:rPr>
+        <w:t>ru</w:t>
+      </w:r>
+      <w:proofErr w:type="spellEnd"/>
+      <w:r>
+        <w:rPr>
+          <w:rStyle w:val="af0"/>
+          <w:lang w:val="ru-RU"/>
+        </w:rPr>
+        <w:t>/</w:t>
+      </w:r>
+      <w:r>
+        <w:rPr>
+          <w:rStyle w:val="af0"/>
+          <w:lang w:val="ru-RU"/>
+        </w:rPr>
+        <w:fldChar w:fldCharType="end"/>
+      </w:r>
       <w:r>
         <w:rPr>
           <w:lang w:val="ru-RU"/>
@@ -2775,7 +3102,7 @@
       </w:pPr>
     </w:p>
     <w:sectPr>
-      <w:footerReference w:type="default" r:id="rId8"/>
+      <w:footerReference w:type="default" r:id="rId7"/>
       <w:pgSz w:w="12240" w:h="15840"/>
       <w:pgMar w:top="1417" w:right="1417" w:bottom="1134" w:left="1417" w:header="0" w:footer="283" w:gutter="0"/>
       <w:cols w:space="720"/>

</xml_diff>